<commit_message>
Added Service Tests and updated Protocol
</commit_message>
<xml_diff>
--- a/TourPlannerProtocol.docx
+++ b/TourPlannerProtocol.docx
@@ -104,7 +104,7 @@
           <w:rFonts w:ascii="Bahnschrift SemiLight" w:hAnsi="Bahnschrift SemiLight"/>
           <w:lang w:val="en-US"/>
         </w:rPr>
-        <w:t xml:space="preserve"> is split up into three (or four, if you count the unit tests) different sub-projects, all of which have their own distinct job to do, thus greatly separating concerns and encapsulating the logic.</w:t>
+        <w:t xml:space="preserve"> is split up into three (or four, if you count the unit tests) different sub-projects, all of which have their own distinct job to do, thus separating concerns and encapsulating the logic.</w:t>
       </w:r>
     </w:p>
     <w:p>
@@ -1179,7 +1179,21 @@
           <w:lang w:val="en-US"/>
         </w:rPr>
         <w:tab/>
-        <w:t>//displays all available tours by their name</w:t>
+        <w:t xml:space="preserve">//displays all available tours </w:t>
+      </w:r>
+      <w:r>
+        <w:rPr>
+          <w:rFonts w:ascii="Bahnschrift SemiLight" w:hAnsi="Bahnschrift SemiLight" w:cstheme="majorHAnsi"/>
+          <w:lang w:val="en-US"/>
+        </w:rPr>
+        <w:t>solely</w:t>
+      </w:r>
+      <w:r>
+        <w:rPr>
+          <w:rFonts w:ascii="Bahnschrift SemiLight" w:hAnsi="Bahnschrift SemiLight" w:cstheme="majorHAnsi"/>
+          <w:lang w:val="en-US"/>
+        </w:rPr>
+        <w:t xml:space="preserve"> their name</w:t>
       </w:r>
     </w:p>
     <w:p>
@@ -1775,7 +1789,21 @@
           <w:rFonts w:ascii="Bahnschrift SemiLight" w:hAnsi="Bahnschrift SemiLight" w:cstheme="majorHAnsi"/>
           <w:lang w:val="en-US"/>
         </w:rPr>
-        <w:t xml:space="preserve"> (you get the point). </w:t>
+        <w:t xml:space="preserve"> (you get the </w:t>
+      </w:r>
+      <w:r>
+        <w:rPr>
+          <w:rFonts w:ascii="Bahnschrift SemiLight" w:hAnsi="Bahnschrift SemiLight" w:cstheme="majorHAnsi"/>
+          <w:lang w:val="en-US"/>
+        </w:rPr>
+        <w:t>idea</w:t>
+      </w:r>
+      <w:r>
+        <w:rPr>
+          <w:rFonts w:ascii="Bahnschrift SemiLight" w:hAnsi="Bahnschrift SemiLight" w:cstheme="majorHAnsi"/>
+          <w:lang w:val="en-US"/>
+        </w:rPr>
+        <w:t xml:space="preserve">). </w:t>
       </w:r>
       <w:r>
         <w:rPr>
@@ -2001,7 +2029,14 @@
           <w:rFonts w:ascii="Bahnschrift SemiLight" w:hAnsi="Bahnschrift SemiLight" w:cstheme="majorHAnsi"/>
           <w:lang w:val="en-US"/>
         </w:rPr>
-        <w:t xml:space="preserve"> – same thing</w:t>
+        <w:t xml:space="preserve"> – same </w:t>
+      </w:r>
+      <w:r>
+        <w:rPr>
+          <w:rFonts w:ascii="Bahnschrift SemiLight" w:hAnsi="Bahnschrift SemiLight" w:cstheme="majorHAnsi"/>
+          <w:lang w:val="en-US"/>
+        </w:rPr>
+        <w:t>as above</w:t>
       </w:r>
     </w:p>
     <w:p>
@@ -2309,6 +2344,13 @@
         </w:rPr>
         <w:t xml:space="preserve"> properties, thus clearing previous user input</w:t>
       </w:r>
+      <w:r>
+        <w:rPr>
+          <w:rFonts w:ascii="Bahnschrift SemiLight" w:hAnsi="Bahnschrift SemiLight" w:cstheme="majorHAnsi"/>
+          <w:lang w:val="en-US"/>
+        </w:rPr>
+        <w:t xml:space="preserve"> and avoiding potential bugs</w:t>
+      </w:r>
     </w:p>
     <w:p>
       <w:pPr>
@@ -2503,6 +2545,329 @@
           <w:lang w:val="en-US"/>
         </w:rPr>
         <w:t xml:space="preserve">. </w:t>
+      </w:r>
+    </w:p>
+    <w:p>
+      <w:pPr>
+        <w:jc w:val="both"/>
+        <w:rPr>
+          <w:rFonts w:ascii="Bahnschrift SemiLight" w:hAnsi="Bahnschrift SemiLight" w:cstheme="majorHAnsi"/>
+          <w:lang w:val="en-US"/>
+        </w:rPr>
+      </w:pPr>
+    </w:p>
+    <w:p>
+      <w:pPr>
+        <w:jc w:val="both"/>
+        <w:rPr>
+          <w:rFonts w:ascii="Bahnschrift SemiLight" w:hAnsi="Bahnschrift SemiLight" w:cstheme="majorHAnsi"/>
+          <w:b/>
+          <w:bCs/>
+          <w:lang w:val="en-US"/>
+        </w:rPr>
+      </w:pPr>
+      <w:r>
+        <w:rPr>
+          <w:rFonts w:ascii="Bahnschrift SemiLight" w:hAnsi="Bahnschrift SemiLight" w:cstheme="majorHAnsi"/>
+          <w:b/>
+          <w:bCs/>
+          <w:lang w:val="en-US"/>
+        </w:rPr>
+        <w:t>Unit Tests (</w:t>
+      </w:r>
+      <w:proofErr w:type="spellStart"/>
+      <w:r>
+        <w:rPr>
+          <w:rFonts w:ascii="Bahnschrift SemiLight" w:hAnsi="Bahnschrift SemiLight" w:cstheme="majorHAnsi"/>
+          <w:b/>
+          <w:bCs/>
+          <w:lang w:val="en-US"/>
+        </w:rPr>
+        <w:t>X</w:t>
+      </w:r>
+      <w:r>
+        <w:rPr>
+          <w:rFonts w:ascii="Bahnschrift SemiLight" w:hAnsi="Bahnschrift SemiLight" w:cstheme="majorHAnsi"/>
+          <w:b/>
+          <w:bCs/>
+          <w:lang w:val="en-US"/>
+        </w:rPr>
+        <w:t>Unit</w:t>
+      </w:r>
+      <w:proofErr w:type="spellEnd"/>
+      <w:r>
+        <w:rPr>
+          <w:rFonts w:ascii="Bahnschrift SemiLight" w:hAnsi="Bahnschrift SemiLight" w:cstheme="majorHAnsi"/>
+          <w:b/>
+          <w:bCs/>
+          <w:lang w:val="en-US"/>
+        </w:rPr>
+        <w:t>)</w:t>
+      </w:r>
+    </w:p>
+    <w:p>
+      <w:pPr>
+        <w:jc w:val="both"/>
+        <w:rPr>
+          <w:rFonts w:ascii="Bahnschrift SemiLight" w:hAnsi="Bahnschrift SemiLight" w:cstheme="majorHAnsi"/>
+          <w:lang w:val="en-US"/>
+        </w:rPr>
+      </w:pPr>
+      <w:r>
+        <w:rPr>
+          <w:rFonts w:ascii="Bahnschrift SemiLight" w:hAnsi="Bahnschrift SemiLight" w:cstheme="majorHAnsi"/>
+          <w:lang w:val="en-US"/>
+        </w:rPr>
+        <w:t xml:space="preserve">The fourth project folder handles all of the unit tests, which use the </w:t>
+      </w:r>
+      <w:proofErr w:type="spellStart"/>
+      <w:r>
+        <w:rPr>
+          <w:rFonts w:ascii="Bahnschrift SemiLight" w:hAnsi="Bahnschrift SemiLight" w:cstheme="majorHAnsi"/>
+          <w:lang w:val="en-US"/>
+        </w:rPr>
+        <w:t>XUnit</w:t>
+      </w:r>
+      <w:proofErr w:type="spellEnd"/>
+      <w:r>
+        <w:rPr>
+          <w:rFonts w:ascii="Bahnschrift SemiLight" w:hAnsi="Bahnschrift SemiLight" w:cstheme="majorHAnsi"/>
+          <w:lang w:val="en-US"/>
+        </w:rPr>
+        <w:t xml:space="preserve"> testing framework. There are a total of 12 tests, covering 3 main aspects of the code.</w:t>
+      </w:r>
+    </w:p>
+    <w:p>
+      <w:pPr>
+        <w:jc w:val="both"/>
+        <w:rPr>
+          <w:rFonts w:ascii="Bahnschrift SemiLight" w:hAnsi="Bahnschrift SemiLight" w:cstheme="majorHAnsi"/>
+          <w:lang w:val="en-US"/>
+        </w:rPr>
+      </w:pPr>
+      <w:proofErr w:type="spellStart"/>
+      <w:r>
+        <w:rPr>
+          <w:rFonts w:ascii="Bahnschrift SemiLight" w:hAnsi="Bahnschrift SemiLight" w:cstheme="majorHAnsi"/>
+          <w:lang w:val="en-US"/>
+        </w:rPr>
+        <w:t>ModelsTest</w:t>
+      </w:r>
+      <w:proofErr w:type="spellEnd"/>
+      <w:r>
+        <w:rPr>
+          <w:rFonts w:ascii="Bahnschrift SemiLight" w:hAnsi="Bahnschrift SemiLight" w:cstheme="majorHAnsi"/>
+          <w:lang w:val="en-US"/>
+        </w:rPr>
+        <w:t xml:space="preserve"> – tests the basic aspects of the model’s constructors, ensuring that there are no unforeseen mistakes, as well as testing the relationship between the Tours and </w:t>
+      </w:r>
+      <w:proofErr w:type="spellStart"/>
+      <w:r>
+        <w:rPr>
+          <w:rFonts w:ascii="Bahnschrift SemiLight" w:hAnsi="Bahnschrift SemiLight" w:cstheme="majorHAnsi"/>
+          <w:lang w:val="en-US"/>
+        </w:rPr>
+        <w:t>Tourlogs</w:t>
+      </w:r>
+      <w:proofErr w:type="spellEnd"/>
+      <w:r>
+        <w:rPr>
+          <w:rFonts w:ascii="Bahnschrift SemiLight" w:hAnsi="Bahnschrift SemiLight" w:cstheme="majorHAnsi"/>
+          <w:lang w:val="en-US"/>
+        </w:rPr>
+        <w:t xml:space="preserve"> (</w:t>
+      </w:r>
+      <w:proofErr w:type="gramStart"/>
+      <w:r>
+        <w:rPr>
+          <w:rFonts w:ascii="Bahnschrift SemiLight" w:hAnsi="Bahnschrift SemiLight" w:cstheme="majorHAnsi"/>
+          <w:lang w:val="en-US"/>
+        </w:rPr>
+        <w:t>1:n</w:t>
+      </w:r>
+      <w:proofErr w:type="gramEnd"/>
+      <w:r>
+        <w:rPr>
+          <w:rFonts w:ascii="Bahnschrift SemiLight" w:hAnsi="Bahnschrift SemiLight" w:cstheme="majorHAnsi"/>
+          <w:lang w:val="en-US"/>
+        </w:rPr>
+        <w:t>).</w:t>
+      </w:r>
+    </w:p>
+    <w:p>
+      <w:pPr>
+        <w:jc w:val="both"/>
+        <w:rPr>
+          <w:rFonts w:ascii="Bahnschrift SemiLight" w:hAnsi="Bahnschrift SemiLight" w:cs="Cascadia Mono"/>
+          <w:sz w:val="19"/>
+          <w:szCs w:val="19"/>
+          <w:lang w:val="en-US"/>
+        </w:rPr>
+      </w:pPr>
+      <w:proofErr w:type="spellStart"/>
+      <w:r>
+        <w:rPr>
+          <w:rFonts w:ascii="Bahnschrift SemiLight" w:hAnsi="Bahnschrift SemiLight" w:cstheme="majorHAnsi"/>
+          <w:lang w:val="en-US"/>
+        </w:rPr>
+        <w:t>InputValidatorTest</w:t>
+      </w:r>
+      <w:proofErr w:type="spellEnd"/>
+      <w:r>
+        <w:rPr>
+          <w:rFonts w:ascii="Bahnschrift SemiLight" w:hAnsi="Bahnschrift SemiLight" w:cstheme="majorHAnsi"/>
+          <w:lang w:val="en-US"/>
+        </w:rPr>
+        <w:t xml:space="preserve"> – handles the </w:t>
+      </w:r>
+      <w:proofErr w:type="spellStart"/>
+      <w:r>
+        <w:rPr>
+          <w:rFonts w:ascii="Bahnschrift SemiLight" w:hAnsi="Bahnschrift SemiLight" w:cstheme="majorHAnsi"/>
+          <w:lang w:val="en-US"/>
+        </w:rPr>
+        <w:t>InputValidator</w:t>
+      </w:r>
+      <w:proofErr w:type="spellEnd"/>
+      <w:r>
+        <w:rPr>
+          <w:rFonts w:ascii="Bahnschrift SemiLight" w:hAnsi="Bahnschrift SemiLight" w:cstheme="majorHAnsi"/>
+          <w:lang w:val="en-US"/>
+        </w:rPr>
+        <w:t xml:space="preserve"> class and tests both of the validation methods. It tests if correctly structured Tours and </w:t>
+      </w:r>
+      <w:proofErr w:type="spellStart"/>
+      <w:r>
+        <w:rPr>
+          <w:rFonts w:ascii="Bahnschrift SemiLight" w:hAnsi="Bahnschrift SemiLight" w:cstheme="majorHAnsi"/>
+          <w:lang w:val="en-US"/>
+        </w:rPr>
+        <w:t>Tourlogs</w:t>
+      </w:r>
+      <w:proofErr w:type="spellEnd"/>
+      <w:r>
+        <w:rPr>
+          <w:rFonts w:ascii="Bahnschrift SemiLight" w:hAnsi="Bahnschrift SemiLight" w:cstheme="majorHAnsi"/>
+          <w:lang w:val="en-US"/>
+        </w:rPr>
+        <w:t xml:space="preserve"> return an empty string (OK response), and if malformed requests return the appropriate error message, for example, if the Author field of the </w:t>
+      </w:r>
+      <w:proofErr w:type="spellStart"/>
+      <w:r>
+        <w:rPr>
+          <w:rFonts w:ascii="Bahnschrift SemiLight" w:hAnsi="Bahnschrift SemiLight" w:cstheme="majorHAnsi"/>
+          <w:lang w:val="en-US"/>
+        </w:rPr>
+        <w:t>tourlog</w:t>
+      </w:r>
+      <w:proofErr w:type="spellEnd"/>
+      <w:r>
+        <w:rPr>
+          <w:rFonts w:ascii="Bahnschrift SemiLight" w:hAnsi="Bahnschrift SemiLight" w:cstheme="majorHAnsi"/>
+          <w:lang w:val="en-US"/>
+        </w:rPr>
+        <w:t xml:space="preserve"> only contains a singular </w:t>
+      </w:r>
+      <w:proofErr w:type="gramStart"/>
+      <w:r>
+        <w:rPr>
+          <w:rFonts w:ascii="Bahnschrift SemiLight" w:hAnsi="Bahnschrift SemiLight" w:cstheme="majorHAnsi"/>
+          <w:lang w:val="en-US"/>
+        </w:rPr>
+        <w:t>“ “</w:t>
+      </w:r>
+      <w:proofErr w:type="gramEnd"/>
+      <w:r>
+        <w:rPr>
+          <w:rFonts w:ascii="Bahnschrift SemiLight" w:hAnsi="Bahnschrift SemiLight" w:cstheme="majorHAnsi"/>
+          <w:lang w:val="en-US"/>
+        </w:rPr>
+        <w:t xml:space="preserve"> whitespace, which displays an </w:t>
+      </w:r>
+      <w:r>
+        <w:rPr>
+          <w:rFonts w:ascii="Cascadia Mono" w:hAnsi="Cascadia Mono" w:cs="Cascadia Mono"/>
+          <w:color w:val="A31515"/>
+          <w:sz w:val="19"/>
+          <w:szCs w:val="19"/>
+          <w:highlight w:val="white"/>
+          <w:lang w:val="en-US"/>
+        </w:rPr>
+        <w:t>"Author cannot be empty!"</w:t>
+      </w:r>
+      <w:r>
+        <w:rPr>
+          <w:rFonts w:ascii="Cascadia Mono" w:hAnsi="Cascadia Mono" w:cs="Cascadia Mono"/>
+          <w:color w:val="A31515"/>
+          <w:sz w:val="19"/>
+          <w:szCs w:val="19"/>
+          <w:lang w:val="en-US"/>
+        </w:rPr>
+        <w:t xml:space="preserve"> </w:t>
+      </w:r>
+      <w:r>
+        <w:rPr>
+          <w:rFonts w:ascii="Bahnschrift SemiLight" w:hAnsi="Bahnschrift SemiLight" w:cs="Cascadia Mono"/>
+          <w:sz w:val="19"/>
+          <w:szCs w:val="19"/>
+          <w:lang w:val="en-US"/>
+        </w:rPr>
+        <w:t>error.</w:t>
+      </w:r>
+    </w:p>
+    <w:p>
+      <w:pPr>
+        <w:jc w:val="both"/>
+        <w:rPr>
+          <w:rFonts w:ascii="Bahnschrift SemiLight" w:hAnsi="Bahnschrift SemiLight" w:cstheme="majorHAnsi"/>
+          <w:sz w:val="28"/>
+          <w:szCs w:val="28"/>
+          <w:lang w:val="en-US"/>
+        </w:rPr>
+      </w:pPr>
+      <w:r>
+        <w:rPr>
+          <w:rFonts w:ascii="Bahnschrift SemiLight" w:hAnsi="Bahnschrift SemiLight" w:cs="Cascadia Mono"/>
+          <w:lang w:val="en-US"/>
+        </w:rPr>
+        <w:t>Lastly,</w:t>
+      </w:r>
+      <w:r>
+        <w:rPr>
+          <w:rFonts w:ascii="Bahnschrift SemiLight" w:hAnsi="Bahnschrift SemiLight" w:cs="Cascadia Mono"/>
+          <w:lang w:val="en-US"/>
+        </w:rPr>
+        <w:t xml:space="preserve"> </w:t>
+      </w:r>
+      <w:proofErr w:type="spellStart"/>
+      <w:r>
+        <w:rPr>
+          <w:rFonts w:ascii="Bahnschrift SemiLight" w:hAnsi="Bahnschrift SemiLight" w:cs="Cascadia Mono"/>
+          <w:lang w:val="en-US"/>
+        </w:rPr>
+        <w:t>ServiceTest</w:t>
+      </w:r>
+      <w:proofErr w:type="spellEnd"/>
+      <w:r>
+        <w:rPr>
+          <w:rFonts w:ascii="Bahnschrift SemiLight" w:hAnsi="Bahnschrift SemiLight" w:cs="Cascadia Mono"/>
+          <w:lang w:val="en-US"/>
+        </w:rPr>
+        <w:t xml:space="preserve"> handles the Services and their respective methods, ensuring that all of the important methods return the desired output, or manipulate the database correctly</w:t>
+      </w:r>
+      <w:r>
+        <w:rPr>
+          <w:rFonts w:ascii="Bahnschrift SemiLight" w:hAnsi="Bahnschrift SemiLight" w:cs="Cascadia Mono"/>
+          <w:lang w:val="en-US"/>
+        </w:rPr>
+        <w:t xml:space="preserve"> </w:t>
+      </w:r>
+      <w:r>
+        <w:rPr>
+          <w:rFonts w:ascii="Bahnschrift SemiLight" w:hAnsi="Bahnschrift SemiLight" w:cs="Cascadia Mono"/>
+          <w:lang w:val="en-US"/>
+        </w:rPr>
+        <w:t>without any hiccups. These tests also incorporate an in-memory-database for simple testing, without having to directly work on the actual database, thus simplifying testability.</w:t>
       </w:r>
     </w:p>
     <w:sectPr>
@@ -2552,6 +2917,7 @@
         <w:docPartUnique/>
       </w:docPartObj>
     </w:sdtPr>
+    <w:sdtEndPr/>
     <w:sdtContent>
       <w:p>
         <w:pPr>

</xml_diff>

<commit_message>
Diagram Updates, Protocol Update
</commit_message>
<xml_diff>
--- a/TourPlannerProtocol.docx
+++ b/TourPlannerProtocol.docx
@@ -663,21 +663,7 @@
           <w:rFonts w:ascii="Bahnschrift" w:hAnsi="Bahnschrift" w:cstheme="majorHAnsi"/>
           <w:lang w:val="en-US"/>
         </w:rPr>
-        <w:t>Pe</w:t>
-      </w:r>
-      <w:r>
-        <w:rPr>
-          <w:rFonts w:ascii="Bahnschrift" w:hAnsi="Bahnschrift" w:cstheme="majorHAnsi"/>
-          <w:lang w:val="en-US"/>
-        </w:rPr>
-        <w:t>r</w:t>
-      </w:r>
-      <w:r>
-        <w:rPr>
-          <w:rFonts w:ascii="Bahnschrift" w:hAnsi="Bahnschrift" w:cstheme="majorHAnsi"/>
-          <w:lang w:val="en-US"/>
-        </w:rPr>
-        <w:t xml:space="preserve">forming fuzzy search across Tours and </w:t>
+        <w:t xml:space="preserve">Performing fuzzy search across Tours and </w:t>
       </w:r>
       <w:proofErr w:type="spellStart"/>
       <w:r>
@@ -2212,57 +2198,115 @@
     </w:p>
     <w:p>
       <w:pPr>
-        <w:jc w:val="both"/>
-        <w:rPr>
-          <w:rFonts w:ascii="Bahnschrift" w:hAnsi="Bahnschrift" w:cstheme="majorHAnsi"/>
-          <w:lang w:val="en-US"/>
-        </w:rPr>
-      </w:pPr>
-      <w:r>
-        <w:rPr>
-          <w:rFonts w:ascii="Bahnschrift" w:hAnsi="Bahnschrift" w:cstheme="majorHAnsi"/>
-          <w:lang w:val="en-US"/>
-        </w:rPr>
-        <w:t xml:space="preserve">The solution includes a dedicated Unit Test project using </w:t>
-      </w:r>
-      <w:proofErr w:type="spellStart"/>
-      <w:r>
-        <w:rPr>
-          <w:rFonts w:ascii="Bahnschrift" w:hAnsi="Bahnschrift" w:cstheme="majorHAnsi"/>
-          <w:b/>
-          <w:bCs/>
-          <w:lang w:val="en-US"/>
-        </w:rPr>
-        <w:t>XUnit</w:t>
-      </w:r>
-      <w:proofErr w:type="spellEnd"/>
-      <w:r>
-        <w:rPr>
-          <w:rFonts w:ascii="Bahnschrift" w:hAnsi="Bahnschrift" w:cstheme="majorHAnsi"/>
-          <w:lang w:val="en-US"/>
-        </w:rPr>
-        <w:t>.</w:t>
-      </w:r>
-    </w:p>
-    <w:p>
-      <w:pPr>
-        <w:jc w:val="both"/>
-        <w:rPr>
-          <w:rFonts w:ascii="Bahnschrift" w:hAnsi="Bahnschrift" w:cstheme="majorHAnsi"/>
-        </w:rPr>
-      </w:pPr>
-      <w:r>
-        <w:rPr>
-          <w:rFonts w:ascii="Bahnschrift" w:hAnsi="Bahnschrift" w:cstheme="majorHAnsi"/>
-        </w:rPr>
-        <w:t xml:space="preserve">Tests now </w:t>
-      </w:r>
-      <w:proofErr w:type="spellStart"/>
-      <w:r>
-        <w:rPr>
-          <w:rFonts w:ascii="Bahnschrift" w:hAnsi="Bahnschrift" w:cstheme="majorHAnsi"/>
-        </w:rPr>
-        <w:t>cover</w:t>
+        <w:rPr>
+          <w:rFonts w:ascii="Bahnschrift" w:hAnsi="Bahnschrift" w:cstheme="majorHAnsi"/>
+        </w:rPr>
+      </w:pPr>
+      <w:r>
+        <w:rPr>
+          <w:rFonts w:ascii="Bahnschrift" w:hAnsi="Bahnschrift" w:cstheme="majorHAnsi"/>
+          <w:lang w:val="en-US"/>
+        </w:rPr>
+        <w:t xml:space="preserve">For the </w:t>
+      </w:r>
+      <w:proofErr w:type="spellStart"/>
+      <w:r>
+        <w:rPr>
+          <w:rFonts w:ascii="Bahnschrift" w:hAnsi="Bahnschrift" w:cstheme="majorHAnsi"/>
+          <w:lang w:val="en-US"/>
+        </w:rPr>
+        <w:t>TourPlanner</w:t>
+      </w:r>
+      <w:proofErr w:type="spellEnd"/>
+      <w:r>
+        <w:rPr>
+          <w:rFonts w:ascii="Bahnschrift" w:hAnsi="Bahnschrift" w:cstheme="majorHAnsi"/>
+          <w:lang w:val="en-US"/>
+        </w:rPr>
+        <w:t xml:space="preserve"> project, unit testing was applied selectively to verify core logic, API integrations, and data operations. </w:t>
+      </w:r>
+      <w:r>
+        <w:rPr>
+          <w:rFonts w:ascii="Bahnschrift" w:hAnsi="Bahnschrift" w:cstheme="majorHAnsi"/>
+        </w:rPr>
+        <w:t xml:space="preserve">The </w:t>
+      </w:r>
+      <w:proofErr w:type="spellStart"/>
+      <w:r>
+        <w:rPr>
+          <w:rFonts w:ascii="Bahnschrift" w:hAnsi="Bahnschrift" w:cstheme="majorHAnsi"/>
+        </w:rPr>
+        <w:t>following</w:t>
+      </w:r>
+      <w:proofErr w:type="spellEnd"/>
+      <w:r>
+        <w:rPr>
+          <w:rFonts w:ascii="Bahnschrift" w:hAnsi="Bahnschrift" w:cstheme="majorHAnsi"/>
+        </w:rPr>
+        <w:t xml:space="preserve"> </w:t>
+      </w:r>
+      <w:proofErr w:type="spellStart"/>
+      <w:r>
+        <w:rPr>
+          <w:rFonts w:ascii="Bahnschrift" w:hAnsi="Bahnschrift" w:cstheme="majorHAnsi"/>
+        </w:rPr>
+        <w:t>decisions</w:t>
+      </w:r>
+      <w:proofErr w:type="spellEnd"/>
+      <w:r>
+        <w:rPr>
+          <w:rFonts w:ascii="Bahnschrift" w:hAnsi="Bahnschrift" w:cstheme="majorHAnsi"/>
+        </w:rPr>
+        <w:t xml:space="preserve"> </w:t>
+      </w:r>
+      <w:proofErr w:type="spellStart"/>
+      <w:r>
+        <w:rPr>
+          <w:rFonts w:ascii="Bahnschrift" w:hAnsi="Bahnschrift" w:cstheme="majorHAnsi"/>
+        </w:rPr>
+        <w:t>guided</w:t>
+      </w:r>
+      <w:proofErr w:type="spellEnd"/>
+      <w:r>
+        <w:rPr>
+          <w:rFonts w:ascii="Bahnschrift" w:hAnsi="Bahnschrift" w:cstheme="majorHAnsi"/>
+        </w:rPr>
+        <w:t xml:space="preserve"> </w:t>
+      </w:r>
+      <w:proofErr w:type="spellStart"/>
+      <w:r>
+        <w:rPr>
+          <w:rFonts w:ascii="Bahnschrift" w:hAnsi="Bahnschrift" w:cstheme="majorHAnsi"/>
+        </w:rPr>
+        <w:t>the</w:t>
+      </w:r>
+      <w:proofErr w:type="spellEnd"/>
+      <w:r>
+        <w:rPr>
+          <w:rFonts w:ascii="Bahnschrift" w:hAnsi="Bahnschrift" w:cstheme="majorHAnsi"/>
+        </w:rPr>
+        <w:t xml:space="preserve"> </w:t>
+      </w:r>
+      <w:proofErr w:type="spellStart"/>
+      <w:r>
+        <w:rPr>
+          <w:rFonts w:ascii="Bahnschrift" w:hAnsi="Bahnschrift" w:cstheme="majorHAnsi"/>
+        </w:rPr>
+        <w:t>testing</w:t>
+      </w:r>
+      <w:proofErr w:type="spellEnd"/>
+      <w:r>
+        <w:rPr>
+          <w:rFonts w:ascii="Bahnschrift" w:hAnsi="Bahnschrift" w:cstheme="majorHAnsi"/>
+        </w:rPr>
+        <w:t xml:space="preserve"> </w:t>
+      </w:r>
+      <w:proofErr w:type="spellStart"/>
+      <w:r>
+        <w:rPr>
+          <w:rFonts w:ascii="Bahnschrift" w:hAnsi="Bahnschrift" w:cstheme="majorHAnsi"/>
+        </w:rPr>
+        <w:t>approach</w:t>
       </w:r>
       <w:proofErr w:type="spellEnd"/>
       <w:r>
@@ -2276,65 +2320,110 @@
       <w:pPr>
         <w:numPr>
           <w:ilvl w:val="0"/>
-          <w:numId w:val="11"/>
+          <w:numId w:val="16"/>
         </w:numPr>
-        <w:jc w:val="both"/>
-        <w:rPr>
-          <w:rFonts w:ascii="Bahnschrift" w:hAnsi="Bahnschrift" w:cstheme="majorHAnsi"/>
-        </w:rPr>
-      </w:pPr>
-      <w:r>
-        <w:rPr>
-          <w:rFonts w:ascii="Bahnschrift" w:hAnsi="Bahnschrift" w:cstheme="majorHAnsi"/>
-        </w:rPr>
-        <w:t xml:space="preserve">Entity </w:t>
-      </w:r>
-      <w:proofErr w:type="spellStart"/>
-      <w:r>
-        <w:rPr>
-          <w:rFonts w:ascii="Bahnschrift" w:hAnsi="Bahnschrift" w:cstheme="majorHAnsi"/>
-        </w:rPr>
-        <w:t>models</w:t>
-      </w:r>
-      <w:proofErr w:type="spellEnd"/>
-      <w:r>
-        <w:rPr>
-          <w:rFonts w:ascii="Bahnschrift" w:hAnsi="Bahnschrift" w:cstheme="majorHAnsi"/>
-        </w:rPr>
-        <w:t xml:space="preserve"> and </w:t>
-      </w:r>
-      <w:proofErr w:type="spellStart"/>
-      <w:r>
-        <w:rPr>
-          <w:rFonts w:ascii="Bahnschrift" w:hAnsi="Bahnschrift" w:cstheme="majorHAnsi"/>
-        </w:rPr>
-        <w:t>relationships</w:t>
-      </w:r>
-      <w:proofErr w:type="spellEnd"/>
+        <w:rPr>
+          <w:rFonts w:ascii="Bahnschrift" w:hAnsi="Bahnschrift" w:cstheme="majorHAnsi"/>
+          <w:lang w:val="en-US"/>
+        </w:rPr>
+      </w:pPr>
+      <w:r>
+        <w:rPr>
+          <w:rFonts w:ascii="Bahnschrift" w:hAnsi="Bahnschrift" w:cstheme="majorHAnsi"/>
+          <w:b/>
+          <w:bCs/>
+          <w:lang w:val="en-US"/>
+        </w:rPr>
+        <w:t>Layered Testing Focus</w:t>
+      </w:r>
+      <w:r>
+        <w:rPr>
+          <w:rFonts w:ascii="Bahnschrift" w:hAnsi="Bahnschrift" w:cstheme="majorHAnsi"/>
+          <w:lang w:val="en-US"/>
+        </w:rPr>
+        <w:br/>
+        <w:t xml:space="preserve">Unit tests were mainly written for the business logic and data access layers. UI testing was not prioritized due to the time constraints and because much of the WPF UI behavior relies on data binding, which is indirectly verified via </w:t>
+      </w:r>
+      <w:proofErr w:type="spellStart"/>
+      <w:r>
+        <w:rPr>
+          <w:rFonts w:ascii="Bahnschrift" w:hAnsi="Bahnschrift" w:cstheme="majorHAnsi"/>
+          <w:lang w:val="en-US"/>
+        </w:rPr>
+        <w:t>ViewModel</w:t>
+      </w:r>
+      <w:proofErr w:type="spellEnd"/>
+      <w:r>
+        <w:rPr>
+          <w:rFonts w:ascii="Bahnschrift" w:hAnsi="Bahnschrift" w:cstheme="majorHAnsi"/>
+          <w:lang w:val="en-US"/>
+        </w:rPr>
+        <w:t xml:space="preserve"> tests.</w:t>
+      </w:r>
     </w:p>
     <w:p>
       <w:pPr>
         <w:numPr>
           <w:ilvl w:val="0"/>
-          <w:numId w:val="11"/>
+          <w:numId w:val="16"/>
         </w:numPr>
-        <w:jc w:val="both"/>
-        <w:rPr>
-          <w:rFonts w:ascii="Bahnschrift" w:hAnsi="Bahnschrift" w:cstheme="majorHAnsi"/>
-        </w:rPr>
-      </w:pPr>
-      <w:r>
-        <w:rPr>
-          <w:rFonts w:ascii="Bahnschrift" w:hAnsi="Bahnschrift" w:cstheme="majorHAnsi"/>
-        </w:rPr>
-        <w:t xml:space="preserve">Input </w:t>
-      </w:r>
-      <w:proofErr w:type="spellStart"/>
-      <w:r>
-        <w:rPr>
-          <w:rFonts w:ascii="Bahnschrift" w:hAnsi="Bahnschrift" w:cstheme="majorHAnsi"/>
-        </w:rPr>
-        <w:t>validation</w:t>
+        <w:rPr>
+          <w:rFonts w:ascii="Bahnschrift" w:hAnsi="Bahnschrift" w:cstheme="majorHAnsi"/>
+        </w:rPr>
+      </w:pPr>
+      <w:r>
+        <w:rPr>
+          <w:rFonts w:ascii="Bahnschrift" w:hAnsi="Bahnschrift" w:cstheme="majorHAnsi"/>
+          <w:b/>
+          <w:bCs/>
+          <w:lang w:val="en-US"/>
+        </w:rPr>
+        <w:t>Dependency Injection and Mocks</w:t>
+      </w:r>
+      <w:r>
+        <w:rPr>
+          <w:rFonts w:ascii="Bahnschrift" w:hAnsi="Bahnschrift" w:cstheme="majorHAnsi"/>
+          <w:lang w:val="en-US"/>
+        </w:rPr>
+        <w:br/>
+        <w:t xml:space="preserve">Many services, including the </w:t>
+      </w:r>
+      <w:proofErr w:type="spellStart"/>
+      <w:r>
+        <w:rPr>
+          <w:rFonts w:ascii="Bahnschrift" w:hAnsi="Bahnschrift" w:cstheme="majorHAnsi"/>
+          <w:lang w:val="en-US"/>
+        </w:rPr>
+        <w:t>ApiHandler</w:t>
+      </w:r>
+      <w:proofErr w:type="spellEnd"/>
+      <w:r>
+        <w:rPr>
+          <w:rFonts w:ascii="Bahnschrift" w:hAnsi="Bahnschrift" w:cstheme="majorHAnsi"/>
+          <w:lang w:val="en-US"/>
+        </w:rPr>
+        <w:t xml:space="preserve"> and data contexts, were injected via dependency injection, making them straightforward to mock. </w:t>
+      </w:r>
+      <w:proofErr w:type="spellStart"/>
+      <w:r>
+        <w:rPr>
+          <w:rFonts w:ascii="Bahnschrift" w:hAnsi="Bahnschrift" w:cstheme="majorHAnsi"/>
+        </w:rPr>
+        <w:t>Moq</w:t>
+      </w:r>
+      <w:proofErr w:type="spellEnd"/>
+      <w:r>
+        <w:rPr>
+          <w:rFonts w:ascii="Bahnschrift" w:hAnsi="Bahnschrift" w:cstheme="majorHAnsi"/>
+        </w:rPr>
+        <w:t xml:space="preserve"> was </w:t>
+      </w:r>
+      <w:proofErr w:type="spellStart"/>
+      <w:r>
+        <w:rPr>
+          <w:rFonts w:ascii="Bahnschrift" w:hAnsi="Bahnschrift" w:cstheme="majorHAnsi"/>
+        </w:rPr>
+        <w:t>used</w:t>
       </w:r>
       <w:proofErr w:type="spellEnd"/>
       <w:r>
@@ -2348,47 +2437,149 @@
         <w:rPr>
           <w:rFonts w:ascii="Bahnschrift" w:hAnsi="Bahnschrift" w:cstheme="majorHAnsi"/>
         </w:rPr>
-        <w:t>logic</w:t>
-      </w:r>
-      <w:proofErr w:type="spellEnd"/>
+        <w:t>to</w:t>
+      </w:r>
+      <w:proofErr w:type="spellEnd"/>
+      <w:r>
+        <w:rPr>
+          <w:rFonts w:ascii="Bahnschrift" w:hAnsi="Bahnschrift" w:cstheme="majorHAnsi"/>
+        </w:rPr>
+        <w:t xml:space="preserve"> </w:t>
+      </w:r>
+      <w:proofErr w:type="spellStart"/>
+      <w:r>
+        <w:rPr>
+          <w:rFonts w:ascii="Bahnschrift" w:hAnsi="Bahnschrift" w:cstheme="majorHAnsi"/>
+        </w:rPr>
+        <w:t>create</w:t>
+      </w:r>
+      <w:proofErr w:type="spellEnd"/>
+      <w:r>
+        <w:rPr>
+          <w:rFonts w:ascii="Bahnschrift" w:hAnsi="Bahnschrift" w:cstheme="majorHAnsi"/>
+        </w:rPr>
+        <w:t xml:space="preserve"> </w:t>
+      </w:r>
+      <w:proofErr w:type="spellStart"/>
+      <w:r>
+        <w:rPr>
+          <w:rFonts w:ascii="Bahnschrift" w:hAnsi="Bahnschrift" w:cstheme="majorHAnsi"/>
+        </w:rPr>
+        <w:t>mocks</w:t>
+      </w:r>
+      <w:proofErr w:type="spellEnd"/>
+      <w:r>
+        <w:rPr>
+          <w:rFonts w:ascii="Bahnschrift" w:hAnsi="Bahnschrift" w:cstheme="majorHAnsi"/>
+        </w:rPr>
+        <w:t xml:space="preserve"> </w:t>
+      </w:r>
+      <w:proofErr w:type="spellStart"/>
+      <w:r>
+        <w:rPr>
+          <w:rFonts w:ascii="Bahnschrift" w:hAnsi="Bahnschrift" w:cstheme="majorHAnsi"/>
+        </w:rPr>
+        <w:t>of</w:t>
+      </w:r>
+      <w:proofErr w:type="spellEnd"/>
+      <w:r>
+        <w:rPr>
+          <w:rFonts w:ascii="Bahnschrift" w:hAnsi="Bahnschrift" w:cstheme="majorHAnsi"/>
+        </w:rPr>
+        <w:t>:</w:t>
+      </w:r>
+    </w:p>
+    <w:p>
+      <w:pPr>
+        <w:numPr>
+          <w:ilvl w:val="1"/>
+          <w:numId w:val="16"/>
+        </w:numPr>
+        <w:rPr>
+          <w:rFonts w:ascii="Bahnschrift" w:hAnsi="Bahnschrift" w:cstheme="majorHAnsi"/>
+          <w:lang w:val="en-US"/>
+        </w:rPr>
+      </w:pPr>
+      <w:r>
+        <w:rPr>
+          <w:rFonts w:ascii="Bahnschrift" w:hAnsi="Bahnschrift" w:cstheme="majorHAnsi"/>
+          <w:lang w:val="en-US"/>
+        </w:rPr>
+        <w:t>The API handler, to simulate external HTTP responses without consuming real API calls.</w:t>
+      </w:r>
+    </w:p>
+    <w:p>
+      <w:pPr>
+        <w:numPr>
+          <w:ilvl w:val="1"/>
+          <w:numId w:val="16"/>
+        </w:numPr>
+        <w:rPr>
+          <w:rFonts w:ascii="Bahnschrift" w:hAnsi="Bahnschrift" w:cstheme="majorHAnsi"/>
+          <w:lang w:val="en-US"/>
+        </w:rPr>
+      </w:pPr>
+      <w:r>
+        <w:rPr>
+          <w:rFonts w:ascii="Bahnschrift" w:hAnsi="Bahnschrift" w:cstheme="majorHAnsi"/>
+          <w:lang w:val="en-US"/>
+        </w:rPr>
+        <w:t>The database context (via EF Core In-Memory provider) for testing data persistence without touching a real database.</w:t>
+      </w:r>
     </w:p>
     <w:p>
       <w:pPr>
         <w:numPr>
           <w:ilvl w:val="0"/>
-          <w:numId w:val="11"/>
+          <w:numId w:val="16"/>
         </w:numPr>
-        <w:jc w:val="both"/>
-        <w:rPr>
-          <w:rFonts w:ascii="Bahnschrift" w:hAnsi="Bahnschrift" w:cstheme="majorHAnsi"/>
-        </w:rPr>
-      </w:pPr>
-      <w:r>
-        <w:rPr>
-          <w:rFonts w:ascii="Bahnschrift" w:hAnsi="Bahnschrift" w:cstheme="majorHAnsi"/>
-        </w:rPr>
-        <w:t xml:space="preserve">Business </w:t>
-      </w:r>
-      <w:proofErr w:type="spellStart"/>
-      <w:r>
-        <w:rPr>
-          <w:rFonts w:ascii="Bahnschrift" w:hAnsi="Bahnschrift" w:cstheme="majorHAnsi"/>
-        </w:rPr>
-        <w:t>services</w:t>
-      </w:r>
-      <w:proofErr w:type="spellEnd"/>
-      <w:r>
-        <w:rPr>
-          <w:rFonts w:ascii="Bahnschrift" w:hAnsi="Bahnschrift" w:cstheme="majorHAnsi"/>
-        </w:rPr>
-        <w:t xml:space="preserve">, </w:t>
-      </w:r>
-      <w:proofErr w:type="spellStart"/>
-      <w:r>
-        <w:rPr>
-          <w:rFonts w:ascii="Bahnschrift" w:hAnsi="Bahnschrift" w:cstheme="majorHAnsi"/>
-        </w:rPr>
-        <w:t>including</w:t>
+        <w:rPr>
+          <w:rFonts w:ascii="Bahnschrift" w:hAnsi="Bahnschrift" w:cstheme="majorHAnsi"/>
+        </w:rPr>
+      </w:pPr>
+      <w:r>
+        <w:rPr>
+          <w:rFonts w:ascii="Bahnschrift" w:hAnsi="Bahnschrift" w:cstheme="majorHAnsi"/>
+          <w:b/>
+          <w:bCs/>
+          <w:lang w:val="en-US"/>
+        </w:rPr>
+        <w:t>In-Memory Database for EF Core</w:t>
+      </w:r>
+      <w:r>
+        <w:rPr>
+          <w:rFonts w:ascii="Bahnschrift" w:hAnsi="Bahnschrift" w:cstheme="majorHAnsi"/>
+          <w:lang w:val="en-US"/>
+        </w:rPr>
+        <w:br/>
+        <w:t xml:space="preserve">Entity Framework Core’s In-Memory provider was used to test repository and service methods. </w:t>
+      </w:r>
+      <w:r>
+        <w:rPr>
+          <w:rFonts w:ascii="Bahnschrift" w:hAnsi="Bahnschrift" w:cstheme="majorHAnsi"/>
+        </w:rPr>
+        <w:t xml:space="preserve">This </w:t>
+      </w:r>
+      <w:proofErr w:type="spellStart"/>
+      <w:r>
+        <w:rPr>
+          <w:rFonts w:ascii="Bahnschrift" w:hAnsi="Bahnschrift" w:cstheme="majorHAnsi"/>
+        </w:rPr>
+        <w:t>allowed</w:t>
+      </w:r>
+      <w:proofErr w:type="spellEnd"/>
+      <w:r>
+        <w:rPr>
+          <w:rFonts w:ascii="Bahnschrift" w:hAnsi="Bahnschrift" w:cstheme="majorHAnsi"/>
+        </w:rPr>
+        <w:t xml:space="preserve"> </w:t>
+      </w:r>
+      <w:proofErr w:type="spellStart"/>
+      <w:r>
+        <w:rPr>
+          <w:rFonts w:ascii="Bahnschrift" w:hAnsi="Bahnschrift" w:cstheme="majorHAnsi"/>
+        </w:rPr>
+        <w:t>for</w:t>
       </w:r>
       <w:proofErr w:type="spellEnd"/>
       <w:r>
@@ -2402,197 +2593,622 @@
       <w:pPr>
         <w:numPr>
           <w:ilvl w:val="1"/>
-          <w:numId w:val="11"/>
+          <w:numId w:val="16"/>
         </w:numPr>
-        <w:jc w:val="both"/>
-        <w:rPr>
-          <w:rFonts w:ascii="Bahnschrift" w:hAnsi="Bahnschrift" w:cstheme="majorHAnsi"/>
-        </w:rPr>
-      </w:pPr>
-      <w:r>
-        <w:rPr>
-          <w:rFonts w:ascii="Bahnschrift" w:hAnsi="Bahnschrift" w:cstheme="majorHAnsi"/>
-        </w:rPr>
-        <w:t xml:space="preserve">Database </w:t>
-      </w:r>
-      <w:proofErr w:type="spellStart"/>
-      <w:r>
-        <w:rPr>
-          <w:rFonts w:ascii="Bahnschrift" w:hAnsi="Bahnschrift" w:cstheme="majorHAnsi"/>
-        </w:rPr>
-        <w:t>operations</w:t>
-      </w:r>
-      <w:proofErr w:type="spellEnd"/>
+        <w:rPr>
+          <w:rFonts w:ascii="Bahnschrift" w:hAnsi="Bahnschrift" w:cstheme="majorHAnsi"/>
+          <w:lang w:val="en-US"/>
+        </w:rPr>
+      </w:pPr>
+      <w:r>
+        <w:rPr>
+          <w:rFonts w:ascii="Bahnschrift" w:hAnsi="Bahnschrift" w:cstheme="majorHAnsi"/>
+          <w:lang w:val="en-US"/>
+        </w:rPr>
+        <w:t>Testing CRUD operations in isolation.</w:t>
+      </w:r>
     </w:p>
     <w:p>
       <w:pPr>
         <w:numPr>
           <w:ilvl w:val="1"/>
-          <w:numId w:val="11"/>
+          <w:numId w:val="16"/>
         </w:numPr>
-        <w:jc w:val="both"/>
-        <w:rPr>
-          <w:rFonts w:ascii="Bahnschrift" w:hAnsi="Bahnschrift" w:cstheme="majorHAnsi"/>
-        </w:rPr>
-      </w:pPr>
-      <w:r>
-        <w:rPr>
-          <w:rFonts w:ascii="Bahnschrift" w:hAnsi="Bahnschrift" w:cstheme="majorHAnsi"/>
-        </w:rPr>
-        <w:t xml:space="preserve">Random Tour </w:t>
-      </w:r>
-      <w:proofErr w:type="spellStart"/>
-      <w:r>
-        <w:rPr>
-          <w:rFonts w:ascii="Bahnschrift" w:hAnsi="Bahnschrift" w:cstheme="majorHAnsi"/>
-        </w:rPr>
-        <w:t>generation</w:t>
-      </w:r>
-      <w:proofErr w:type="spellEnd"/>
-      <w:r>
-        <w:rPr>
-          <w:rFonts w:ascii="Bahnschrift" w:hAnsi="Bahnschrift" w:cstheme="majorHAnsi"/>
-        </w:rPr>
-        <w:t xml:space="preserve"> </w:t>
-      </w:r>
-      <w:proofErr w:type="spellStart"/>
-      <w:r>
-        <w:rPr>
-          <w:rFonts w:ascii="Bahnschrift" w:hAnsi="Bahnschrift" w:cstheme="majorHAnsi"/>
-        </w:rPr>
-        <w:t>logic</w:t>
-      </w:r>
-      <w:proofErr w:type="spellEnd"/>
+        <w:rPr>
+          <w:rFonts w:ascii="Bahnschrift" w:hAnsi="Bahnschrift" w:cstheme="majorHAnsi"/>
+          <w:lang w:val="en-US"/>
+        </w:rPr>
+      </w:pPr>
+      <w:r>
+        <w:rPr>
+          <w:rFonts w:ascii="Bahnschrift" w:hAnsi="Bahnschrift" w:cstheme="majorHAnsi"/>
+          <w:lang w:val="en-US"/>
+        </w:rPr>
+        <w:t xml:space="preserve">Verifying relations between entities like Tours and </w:t>
+      </w:r>
+      <w:proofErr w:type="spellStart"/>
+      <w:r>
+        <w:rPr>
+          <w:rFonts w:ascii="Bahnschrift" w:hAnsi="Bahnschrift" w:cstheme="majorHAnsi"/>
+          <w:lang w:val="en-US"/>
+        </w:rPr>
+        <w:t>TourLogs</w:t>
+      </w:r>
+      <w:proofErr w:type="spellEnd"/>
+      <w:r>
+        <w:rPr>
+          <w:rFonts w:ascii="Bahnschrift" w:hAnsi="Bahnschrift" w:cstheme="majorHAnsi"/>
+          <w:lang w:val="en-US"/>
+        </w:rPr>
+        <w:t>.</w:t>
+      </w:r>
+    </w:p>
+    <w:p>
+      <w:pPr>
+        <w:numPr>
+          <w:ilvl w:val="0"/>
+          <w:numId w:val="16"/>
+        </w:numPr>
+        <w:rPr>
+          <w:rFonts w:ascii="Bahnschrift" w:hAnsi="Bahnschrift" w:cstheme="majorHAnsi"/>
+          <w:lang w:val="en-US"/>
+        </w:rPr>
+      </w:pPr>
+      <w:r>
+        <w:rPr>
+          <w:rFonts w:ascii="Bahnschrift" w:hAnsi="Bahnschrift" w:cstheme="majorHAnsi"/>
+          <w:b/>
+          <w:bCs/>
+          <w:lang w:val="en-US"/>
+        </w:rPr>
+        <w:t>Testing DTO Serialization</w:t>
+      </w:r>
+      <w:r>
+        <w:rPr>
+          <w:rFonts w:ascii="Bahnschrift" w:hAnsi="Bahnschrift" w:cstheme="majorHAnsi"/>
+          <w:lang w:val="en-US"/>
+        </w:rPr>
+        <w:br/>
+        <w:t>Tests were written to ensure that import/export of Tours via DTOs correctly mapped all necessary fields and handled scenarios like null references or missing properties.</w:t>
+      </w:r>
+    </w:p>
+    <w:p>
+      <w:pPr>
+        <w:numPr>
+          <w:ilvl w:val="0"/>
+          <w:numId w:val="16"/>
+        </w:numPr>
+        <w:rPr>
+          <w:rFonts w:ascii="Bahnschrift" w:hAnsi="Bahnschrift" w:cstheme="majorHAnsi"/>
+        </w:rPr>
+      </w:pPr>
+      <w:r>
+        <w:rPr>
+          <w:rFonts w:ascii="Bahnschrift" w:hAnsi="Bahnschrift" w:cstheme="majorHAnsi"/>
+          <w:b/>
+          <w:bCs/>
+          <w:lang w:val="en-US"/>
+        </w:rPr>
+        <w:t>API Integration Tests</w:t>
+      </w:r>
+      <w:r>
+        <w:rPr>
+          <w:rFonts w:ascii="Bahnschrift" w:hAnsi="Bahnschrift" w:cstheme="majorHAnsi"/>
+          <w:lang w:val="en-US"/>
+        </w:rPr>
+        <w:br/>
+        <w:t xml:space="preserve">A few real calls to </w:t>
+      </w:r>
+      <w:proofErr w:type="spellStart"/>
+      <w:r>
+        <w:rPr>
+          <w:rFonts w:ascii="Bahnschrift" w:hAnsi="Bahnschrift" w:cstheme="majorHAnsi"/>
+          <w:lang w:val="en-US"/>
+        </w:rPr>
+        <w:t>OpenRouteService</w:t>
+      </w:r>
+      <w:proofErr w:type="spellEnd"/>
+      <w:r>
+        <w:rPr>
+          <w:rFonts w:ascii="Bahnschrift" w:hAnsi="Bahnschrift" w:cstheme="majorHAnsi"/>
+          <w:lang w:val="en-US"/>
+        </w:rPr>
+        <w:t xml:space="preserve"> were implemented in integration tests (using real API keys). </w:t>
+      </w:r>
+      <w:r>
+        <w:rPr>
+          <w:rFonts w:ascii="Bahnschrift" w:hAnsi="Bahnschrift" w:cstheme="majorHAnsi"/>
+        </w:rPr>
+        <w:t xml:space="preserve">These </w:t>
+      </w:r>
+      <w:proofErr w:type="spellStart"/>
+      <w:r>
+        <w:rPr>
+          <w:rFonts w:ascii="Bahnschrift" w:hAnsi="Bahnschrift" w:cstheme="majorHAnsi"/>
+        </w:rPr>
+        <w:t>tests</w:t>
+      </w:r>
+      <w:proofErr w:type="spellEnd"/>
+      <w:r>
+        <w:rPr>
+          <w:rFonts w:ascii="Bahnschrift" w:hAnsi="Bahnschrift" w:cstheme="majorHAnsi"/>
+        </w:rPr>
+        <w:t>:</w:t>
+      </w:r>
     </w:p>
     <w:p>
       <w:pPr>
         <w:numPr>
           <w:ilvl w:val="1"/>
-          <w:numId w:val="11"/>
+          <w:numId w:val="16"/>
         </w:numPr>
-        <w:jc w:val="both"/>
-        <w:rPr>
-          <w:rFonts w:ascii="Bahnschrift" w:hAnsi="Bahnschrift" w:cstheme="majorHAnsi"/>
-          <w:lang w:val="en-US"/>
-        </w:rPr>
-      </w:pPr>
-      <w:r>
-        <w:rPr>
-          <w:rFonts w:ascii="Bahnschrift" w:hAnsi="Bahnschrift" w:cstheme="majorHAnsi"/>
-          <w:lang w:val="en-US"/>
-        </w:rPr>
-        <w:t>API integrations (with mocks to avoid excessive API calls)</w:t>
+        <w:rPr>
+          <w:rFonts w:ascii="Bahnschrift" w:hAnsi="Bahnschrift" w:cstheme="majorHAnsi"/>
+          <w:lang w:val="en-US"/>
+        </w:rPr>
+      </w:pPr>
+      <w:r>
+        <w:rPr>
+          <w:rFonts w:ascii="Bahnschrift" w:hAnsi="Bahnschrift" w:cstheme="majorHAnsi"/>
+          <w:lang w:val="en-US"/>
+        </w:rPr>
+        <w:t>Verified that valid requests returned route data with expected structure.</w:t>
       </w:r>
     </w:p>
     <w:p>
       <w:pPr>
         <w:numPr>
           <w:ilvl w:val="1"/>
-          <w:numId w:val="11"/>
+          <w:numId w:val="16"/>
         </w:numPr>
+        <w:rPr>
+          <w:rFonts w:ascii="Bahnschrift" w:hAnsi="Bahnschrift" w:cstheme="majorHAnsi"/>
+          <w:lang w:val="en-US"/>
+        </w:rPr>
+      </w:pPr>
+      <w:r>
+        <w:rPr>
+          <w:rFonts w:ascii="Bahnschrift" w:hAnsi="Bahnschrift" w:cstheme="majorHAnsi"/>
+          <w:lang w:val="en-US"/>
+        </w:rPr>
+        <w:t>Helped debug request formats and API-specific errors like distance limitations.</w:t>
+      </w:r>
+    </w:p>
+    <w:p>
+      <w:pPr>
+        <w:numPr>
+          <w:ilvl w:val="0"/>
+          <w:numId w:val="16"/>
+        </w:numPr>
+        <w:rPr>
+          <w:rFonts w:ascii="Bahnschrift" w:hAnsi="Bahnschrift" w:cstheme="majorHAnsi"/>
+        </w:rPr>
+      </w:pPr>
+      <w:r>
+        <w:rPr>
+          <w:rFonts w:ascii="Bahnschrift" w:hAnsi="Bahnschrift" w:cstheme="majorHAnsi"/>
+          <w:b/>
+          <w:bCs/>
+          <w:lang w:val="en-US"/>
+        </w:rPr>
+        <w:t>Error Handling Testing</w:t>
+      </w:r>
+      <w:r>
+        <w:rPr>
+          <w:rFonts w:ascii="Bahnschrift" w:hAnsi="Bahnschrift" w:cstheme="majorHAnsi"/>
+          <w:lang w:val="en-US"/>
+        </w:rPr>
+        <w:br/>
+        <w:t xml:space="preserve">Custom exceptions were tested to ensure meaningful errors propagate upwards. </w:t>
+      </w:r>
+      <w:r>
+        <w:rPr>
+          <w:rFonts w:ascii="Bahnschrift" w:hAnsi="Bahnschrift" w:cstheme="majorHAnsi"/>
+        </w:rPr>
+        <w:t xml:space="preserve">This </w:t>
+      </w:r>
+      <w:proofErr w:type="spellStart"/>
+      <w:r>
+        <w:rPr>
+          <w:rFonts w:ascii="Bahnschrift" w:hAnsi="Bahnschrift" w:cstheme="majorHAnsi"/>
+        </w:rPr>
+        <w:t>includes</w:t>
+      </w:r>
+      <w:proofErr w:type="spellEnd"/>
+      <w:r>
+        <w:rPr>
+          <w:rFonts w:ascii="Bahnschrift" w:hAnsi="Bahnschrift" w:cstheme="majorHAnsi"/>
+        </w:rPr>
+        <w:t xml:space="preserve"> </w:t>
+      </w:r>
+      <w:proofErr w:type="spellStart"/>
+      <w:r>
+        <w:rPr>
+          <w:rFonts w:ascii="Bahnschrift" w:hAnsi="Bahnschrift" w:cstheme="majorHAnsi"/>
+        </w:rPr>
+        <w:t>tests</w:t>
+      </w:r>
+      <w:proofErr w:type="spellEnd"/>
+      <w:r>
+        <w:rPr>
+          <w:rFonts w:ascii="Bahnschrift" w:hAnsi="Bahnschrift" w:cstheme="majorHAnsi"/>
+        </w:rPr>
+        <w:t xml:space="preserve"> </w:t>
+      </w:r>
+      <w:proofErr w:type="spellStart"/>
+      <w:r>
+        <w:rPr>
+          <w:rFonts w:ascii="Bahnschrift" w:hAnsi="Bahnschrift" w:cstheme="majorHAnsi"/>
+        </w:rPr>
+        <w:t>for</w:t>
+      </w:r>
+      <w:proofErr w:type="spellEnd"/>
+      <w:r>
+        <w:rPr>
+          <w:rFonts w:ascii="Bahnschrift" w:hAnsi="Bahnschrift" w:cstheme="majorHAnsi"/>
+        </w:rPr>
+        <w:t>:</w:t>
+      </w:r>
+    </w:p>
+    <w:p>
+      <w:pPr>
+        <w:numPr>
+          <w:ilvl w:val="1"/>
+          <w:numId w:val="16"/>
+        </w:numPr>
+        <w:rPr>
+          <w:rFonts w:ascii="Bahnschrift" w:hAnsi="Bahnschrift" w:cstheme="majorHAnsi"/>
+          <w:lang w:val="en-US"/>
+        </w:rPr>
+      </w:pPr>
+      <w:proofErr w:type="spellStart"/>
+      <w:r>
+        <w:rPr>
+          <w:rFonts w:ascii="Bahnschrift" w:hAnsi="Bahnschrift" w:cstheme="majorHAnsi"/>
+          <w:lang w:val="en-US"/>
+        </w:rPr>
+        <w:t>NotFoundException</w:t>
+      </w:r>
+      <w:proofErr w:type="spellEnd"/>
+      <w:r>
+        <w:rPr>
+          <w:rFonts w:ascii="Bahnschrift" w:hAnsi="Bahnschrift" w:cstheme="majorHAnsi"/>
+          <w:lang w:val="en-US"/>
+        </w:rPr>
+        <w:t xml:space="preserve"> when searching for missing tours.</w:t>
+      </w:r>
+    </w:p>
+    <w:p>
+      <w:pPr>
+        <w:numPr>
+          <w:ilvl w:val="1"/>
+          <w:numId w:val="16"/>
+        </w:numPr>
+        <w:rPr>
+          <w:rFonts w:ascii="Bahnschrift" w:hAnsi="Bahnschrift" w:cstheme="majorHAnsi"/>
+          <w:lang w:val="en-US"/>
+        </w:rPr>
+      </w:pPr>
+      <w:proofErr w:type="spellStart"/>
+      <w:r>
+        <w:rPr>
+          <w:rFonts w:ascii="Bahnschrift" w:hAnsi="Bahnschrift" w:cstheme="majorHAnsi"/>
+          <w:lang w:val="en-US"/>
+        </w:rPr>
+        <w:t>ApiException</w:t>
+      </w:r>
+      <w:proofErr w:type="spellEnd"/>
+      <w:r>
+        <w:rPr>
+          <w:rFonts w:ascii="Bahnschrift" w:hAnsi="Bahnschrift" w:cstheme="majorHAnsi"/>
+          <w:lang w:val="en-US"/>
+        </w:rPr>
+        <w:t xml:space="preserve"> handling in API calls.</w:t>
+      </w:r>
+    </w:p>
+    <w:p>
+      <w:pPr>
+        <w:numPr>
+          <w:ilvl w:val="1"/>
+          <w:numId w:val="16"/>
+        </w:numPr>
+        <w:rPr>
+          <w:rFonts w:ascii="Bahnschrift" w:hAnsi="Bahnschrift" w:cstheme="majorHAnsi"/>
+          <w:lang w:val="en-US"/>
+        </w:rPr>
+      </w:pPr>
+      <w:r>
+        <w:rPr>
+          <w:rFonts w:ascii="Bahnschrift" w:hAnsi="Bahnschrift" w:cstheme="majorHAnsi"/>
+          <w:lang w:val="en-US"/>
+        </w:rPr>
+        <w:t>Validation exceptions during import or update operations.</w:t>
+      </w:r>
+    </w:p>
+    <w:p>
+      <w:pPr>
+        <w:rPr>
+          <w:rFonts w:ascii="Bahnschrift" w:hAnsi="Bahnschrift" w:cstheme="majorHAnsi"/>
+          <w:b/>
+          <w:bCs/>
+          <w:lang w:val="en-US"/>
+        </w:rPr>
+      </w:pPr>
+      <w:r>
+        <w:rPr>
+          <w:rFonts w:ascii="Bahnschrift" w:hAnsi="Bahnschrift" w:cstheme="majorHAnsi"/>
+          <w:b/>
+          <w:bCs/>
+          <w:lang w:val="en-US"/>
+        </w:rPr>
+        <w:br w:type="page"/>
+      </w:r>
+    </w:p>
+    <w:p>
+      <w:pPr>
+        <w:numPr>
+          <w:ilvl w:val="0"/>
+          <w:numId w:val="16"/>
+        </w:numPr>
+        <w:rPr>
+          <w:rFonts w:ascii="Bahnschrift" w:hAnsi="Bahnschrift" w:cstheme="majorHAnsi"/>
+          <w:lang w:val="en-US"/>
+        </w:rPr>
+      </w:pPr>
+      <w:r>
+        <w:rPr>
+          <w:rFonts w:ascii="Bahnschrift" w:hAnsi="Bahnschrift" w:cstheme="majorHAnsi"/>
+          <w:b/>
+          <w:bCs/>
+          <w:lang w:val="en-US"/>
+        </w:rPr>
+        <w:lastRenderedPageBreak/>
+        <w:t>Random Tour Generation Testing</w:t>
+      </w:r>
+      <w:r>
+        <w:rPr>
+          <w:rFonts w:ascii="Bahnschrift" w:hAnsi="Bahnschrift" w:cstheme="majorHAnsi"/>
+          <w:lang w:val="en-US"/>
+        </w:rPr>
+        <w:br/>
+        <w:t>Specific unit tests were implemented for the random tour generation feature, verifying that:</w:t>
+      </w:r>
+    </w:p>
+    <w:p>
+      <w:pPr>
+        <w:numPr>
+          <w:ilvl w:val="1"/>
+          <w:numId w:val="16"/>
+        </w:numPr>
+        <w:rPr>
+          <w:rFonts w:ascii="Bahnschrift" w:hAnsi="Bahnschrift" w:cstheme="majorHAnsi"/>
+          <w:lang w:val="en-US"/>
+        </w:rPr>
+      </w:pPr>
+      <w:r>
+        <w:rPr>
+          <w:rFonts w:ascii="Bahnschrift" w:hAnsi="Bahnschrift" w:cstheme="majorHAnsi"/>
+          <w:lang w:val="en-US"/>
+        </w:rPr>
+        <w:t>Generated tours fall within API constraints (max 6000 km).</w:t>
+      </w:r>
+    </w:p>
+    <w:p>
+      <w:pPr>
+        <w:numPr>
+          <w:ilvl w:val="1"/>
+          <w:numId w:val="16"/>
+        </w:numPr>
+        <w:rPr>
+          <w:rFonts w:ascii="Bahnschrift" w:hAnsi="Bahnschrift" w:cstheme="majorHAnsi"/>
+          <w:lang w:val="en-US"/>
+        </w:rPr>
+      </w:pPr>
+      <w:r>
+        <w:rPr>
+          <w:rFonts w:ascii="Bahnschrift" w:hAnsi="Bahnschrift" w:cstheme="majorHAnsi"/>
+          <w:lang w:val="en-US"/>
+        </w:rPr>
+        <w:t>Tour objects have valid randomized properties.</w:t>
+      </w:r>
+    </w:p>
+    <w:p>
+      <w:pPr>
+        <w:numPr>
+          <w:ilvl w:val="1"/>
+          <w:numId w:val="16"/>
+        </w:numPr>
+        <w:rPr>
+          <w:rFonts w:ascii="Bahnschrift" w:hAnsi="Bahnschrift" w:cstheme="majorHAnsi"/>
+          <w:lang w:val="en-US"/>
+        </w:rPr>
+      </w:pPr>
+      <w:r>
+        <w:rPr>
+          <w:rFonts w:ascii="Bahnschrift" w:hAnsi="Bahnschrift" w:cstheme="majorHAnsi"/>
+          <w:lang w:val="en-US"/>
+        </w:rPr>
+        <w:t>Integration with routing APIs returns usable data.</w:t>
+      </w:r>
+    </w:p>
+    <w:p>
+      <w:pPr>
+        <w:numPr>
+          <w:ilvl w:val="0"/>
+          <w:numId w:val="16"/>
+        </w:numPr>
+        <w:rPr>
+          <w:rFonts w:ascii="Bahnschrift" w:hAnsi="Bahnschrift" w:cstheme="majorHAnsi"/>
+        </w:rPr>
+      </w:pPr>
+      <w:r>
+        <w:rPr>
+          <w:rFonts w:ascii="Bahnschrift" w:hAnsi="Bahnschrift" w:cstheme="majorHAnsi"/>
+          <w:b/>
+          <w:bCs/>
+          <w:lang w:val="en-US"/>
+        </w:rPr>
+        <w:t>Trade-off: No UI Automation</w:t>
+      </w:r>
+      <w:r>
+        <w:rPr>
+          <w:rFonts w:ascii="Bahnschrift" w:hAnsi="Bahnschrift" w:cstheme="majorHAnsi"/>
+          <w:lang w:val="en-US"/>
+        </w:rPr>
+        <w:br/>
+        <w:t xml:space="preserve">No automated UI tests (e.g. UI automation tools like </w:t>
+      </w:r>
+      <w:proofErr w:type="spellStart"/>
+      <w:r>
+        <w:rPr>
+          <w:rFonts w:ascii="Bahnschrift" w:hAnsi="Bahnschrift" w:cstheme="majorHAnsi"/>
+          <w:lang w:val="en-US"/>
+        </w:rPr>
+        <w:t>FlaUI</w:t>
+      </w:r>
+      <w:proofErr w:type="spellEnd"/>
+      <w:r>
+        <w:rPr>
+          <w:rFonts w:ascii="Bahnschrift" w:hAnsi="Bahnschrift" w:cstheme="majorHAnsi"/>
+          <w:lang w:val="en-US"/>
+        </w:rPr>
+        <w:t xml:space="preserve">) were implemented, due to time and complexity constraints. </w:t>
+      </w:r>
+      <w:r>
+        <w:rPr>
+          <w:rFonts w:ascii="Bahnschrift" w:hAnsi="Bahnschrift" w:cstheme="majorHAnsi"/>
+        </w:rPr>
+        <w:t xml:space="preserve">Manual </w:t>
+      </w:r>
+      <w:proofErr w:type="spellStart"/>
+      <w:r>
+        <w:rPr>
+          <w:rFonts w:ascii="Bahnschrift" w:hAnsi="Bahnschrift" w:cstheme="majorHAnsi"/>
+        </w:rPr>
+        <w:t>testing</w:t>
+      </w:r>
+      <w:proofErr w:type="spellEnd"/>
+      <w:r>
+        <w:rPr>
+          <w:rFonts w:ascii="Bahnschrift" w:hAnsi="Bahnschrift" w:cstheme="majorHAnsi"/>
+        </w:rPr>
+        <w:t xml:space="preserve"> was </w:t>
+      </w:r>
+      <w:proofErr w:type="spellStart"/>
+      <w:r>
+        <w:rPr>
+          <w:rFonts w:ascii="Bahnschrift" w:hAnsi="Bahnschrift" w:cstheme="majorHAnsi"/>
+        </w:rPr>
+        <w:t>performed</w:t>
+      </w:r>
+      <w:proofErr w:type="spellEnd"/>
+      <w:r>
+        <w:rPr>
+          <w:rFonts w:ascii="Bahnschrift" w:hAnsi="Bahnschrift" w:cstheme="majorHAnsi"/>
+        </w:rPr>
+        <w:t xml:space="preserve"> </w:t>
+      </w:r>
+      <w:proofErr w:type="spellStart"/>
+      <w:r>
+        <w:rPr>
+          <w:rFonts w:ascii="Bahnschrift" w:hAnsi="Bahnschrift" w:cstheme="majorHAnsi"/>
+        </w:rPr>
+        <w:t>to</w:t>
+      </w:r>
+      <w:proofErr w:type="spellEnd"/>
+      <w:r>
+        <w:rPr>
+          <w:rFonts w:ascii="Bahnschrift" w:hAnsi="Bahnschrift" w:cstheme="majorHAnsi"/>
+        </w:rPr>
+        <w:t xml:space="preserve"> </w:t>
+      </w:r>
+      <w:proofErr w:type="spellStart"/>
+      <w:r>
+        <w:rPr>
+          <w:rFonts w:ascii="Bahnschrift" w:hAnsi="Bahnschrift" w:cstheme="majorHAnsi"/>
+        </w:rPr>
+        <w:t>validate</w:t>
+      </w:r>
+      <w:proofErr w:type="spellEnd"/>
+      <w:r>
+        <w:rPr>
+          <w:rFonts w:ascii="Bahnschrift" w:hAnsi="Bahnschrift" w:cstheme="majorHAnsi"/>
+        </w:rPr>
+        <w:t xml:space="preserve"> UI </w:t>
+      </w:r>
+      <w:proofErr w:type="spellStart"/>
+      <w:r>
+        <w:rPr>
+          <w:rFonts w:ascii="Bahnschrift" w:hAnsi="Bahnschrift" w:cstheme="majorHAnsi"/>
+        </w:rPr>
+        <w:t>behaviors</w:t>
+      </w:r>
+      <w:proofErr w:type="spellEnd"/>
+      <w:r>
+        <w:rPr>
+          <w:rFonts w:ascii="Bahnschrift" w:hAnsi="Bahnschrift" w:cstheme="majorHAnsi"/>
+        </w:rPr>
+        <w:t>.</w:t>
+      </w:r>
+    </w:p>
+    <w:p>
+      <w:pPr>
+        <w:rPr>
+          <w:rFonts w:ascii="Bahnschrift" w:hAnsi="Bahnschrift" w:cstheme="majorHAnsi"/>
+          <w:lang w:val="en-US"/>
+        </w:rPr>
+      </w:pPr>
+      <w:r>
+        <w:rPr>
+          <w:rFonts w:ascii="Bahnschrift" w:hAnsi="Bahnschrift" w:cstheme="majorHAnsi"/>
+          <w:lang w:val="en-US"/>
+        </w:rPr>
+        <w:t xml:space="preserve">Overall, unit testing provided confidence in the core functionality of </w:t>
+      </w:r>
+      <w:proofErr w:type="spellStart"/>
+      <w:r>
+        <w:rPr>
+          <w:rFonts w:ascii="Bahnschrift" w:hAnsi="Bahnschrift" w:cstheme="majorHAnsi"/>
+          <w:lang w:val="en-US"/>
+        </w:rPr>
+        <w:t>TourPlanner</w:t>
+      </w:r>
+      <w:proofErr w:type="spellEnd"/>
+      <w:r>
+        <w:rPr>
+          <w:rFonts w:ascii="Bahnschrift" w:hAnsi="Bahnschrift" w:cstheme="majorHAnsi"/>
+          <w:lang w:val="en-US"/>
+        </w:rPr>
+        <w:t>, particularly around data consistency, external service calls, and business logic correctness.</w:t>
+      </w:r>
+    </w:p>
+    <w:p>
+      <w:pPr>
+        <w:rPr>
+          <w:rFonts w:ascii="Bahnschrift" w:hAnsi="Bahnschrift" w:cstheme="majorHAnsi"/>
+          <w:b/>
+          <w:bCs/>
+          <w:lang w:val="en-US"/>
+        </w:rPr>
+      </w:pPr>
+    </w:p>
+    <w:p>
+      <w:pPr>
         <w:jc w:val="both"/>
         <w:rPr>
           <w:rFonts w:ascii="Bahnschrift" w:hAnsi="Bahnschrift" w:cstheme="majorHAnsi"/>
-        </w:rPr>
-      </w:pPr>
-      <w:r>
-        <w:rPr>
-          <w:rFonts w:ascii="Bahnschrift" w:hAnsi="Bahnschrift" w:cstheme="majorHAnsi"/>
-        </w:rPr>
-        <w:t>Import/</w:t>
-      </w:r>
-      <w:proofErr w:type="spellStart"/>
-      <w:r>
-        <w:rPr>
-          <w:rFonts w:ascii="Bahnschrift" w:hAnsi="Bahnschrift" w:cstheme="majorHAnsi"/>
-        </w:rPr>
-        <w:t>export</w:t>
-      </w:r>
-      <w:proofErr w:type="spellEnd"/>
-      <w:r>
-        <w:rPr>
-          <w:rFonts w:ascii="Bahnschrift" w:hAnsi="Bahnschrift" w:cstheme="majorHAnsi"/>
-        </w:rPr>
-        <w:t xml:space="preserve"> </w:t>
-      </w:r>
-      <w:proofErr w:type="spellStart"/>
-      <w:r>
-        <w:rPr>
-          <w:rFonts w:ascii="Bahnschrift" w:hAnsi="Bahnschrift" w:cstheme="majorHAnsi"/>
-        </w:rPr>
-        <w:t>functionality</w:t>
-      </w:r>
-      <w:proofErr w:type="spellEnd"/>
-    </w:p>
-    <w:p>
-      <w:pPr>
-        <w:jc w:val="both"/>
-        <w:rPr>
-          <w:rFonts w:ascii="Bahnschrift" w:hAnsi="Bahnschrift" w:cstheme="majorHAnsi"/>
-          <w:lang w:val="en-US"/>
-        </w:rPr>
-      </w:pPr>
-      <w:r>
-        <w:rPr>
-          <w:rFonts w:ascii="Bahnschrift" w:hAnsi="Bahnschrift" w:cstheme="majorHAnsi"/>
-          <w:lang w:val="en-US"/>
-        </w:rPr>
-        <w:t xml:space="preserve">Tests use EF Core’s </w:t>
-      </w:r>
-      <w:r>
-        <w:rPr>
-          <w:rFonts w:ascii="Bahnschrift" w:hAnsi="Bahnschrift" w:cstheme="majorHAnsi"/>
-          <w:b/>
-          <w:bCs/>
-          <w:lang w:val="en-US"/>
-        </w:rPr>
-        <w:t>In-Memory Database</w:t>
-      </w:r>
-      <w:r>
-        <w:rPr>
-          <w:rFonts w:ascii="Bahnschrift" w:hAnsi="Bahnschrift" w:cstheme="majorHAnsi"/>
-          <w:lang w:val="en-US"/>
-        </w:rPr>
-        <w:t xml:space="preserve"> provider for safe, isolated testing without impacting the production database.</w:t>
-      </w:r>
-    </w:p>
-    <w:p>
-      <w:pPr>
-        <w:rPr>
-          <w:rFonts w:ascii="Bahnschrift" w:hAnsi="Bahnschrift" w:cstheme="majorHAnsi"/>
-          <w:b/>
-          <w:bCs/>
-          <w:lang w:val="en-US"/>
-        </w:rPr>
-      </w:pPr>
-      <w:r>
-        <w:rPr>
-          <w:rFonts w:ascii="Bahnschrift" w:hAnsi="Bahnschrift" w:cstheme="majorHAnsi"/>
-          <w:b/>
-          <w:bCs/>
-          <w:lang w:val="en-US"/>
-        </w:rPr>
-        <w:br w:type="page"/>
-      </w:r>
-    </w:p>
-    <w:p>
-      <w:pPr>
-        <w:jc w:val="both"/>
-        <w:rPr>
-          <w:rFonts w:ascii="Bahnschrift" w:hAnsi="Bahnschrift" w:cstheme="majorHAnsi"/>
-          <w:b/>
-          <w:bCs/>
-          <w:lang w:val="en-US"/>
-        </w:rPr>
-      </w:pPr>
-      <w:r>
-        <w:rPr>
-          <w:rFonts w:ascii="Bahnschrift" w:hAnsi="Bahnschrift" w:cstheme="majorHAnsi"/>
-          <w:b/>
-          <w:bCs/>
-          <w:lang w:val="en-US"/>
-        </w:rPr>
-        <w:lastRenderedPageBreak/>
+          <w:b/>
+          <w:bCs/>
+          <w:lang w:val="en-US"/>
+        </w:rPr>
+      </w:pPr>
+      <w:r>
+        <w:rPr>
+          <w:rFonts w:ascii="Bahnschrift" w:hAnsi="Bahnschrift" w:cstheme="majorHAnsi"/>
+          <w:b/>
+          <w:bCs/>
+          <w:lang w:val="en-US"/>
+        </w:rPr>
         <w:t>Design Patterns</w:t>
       </w:r>
     </w:p>
@@ -2969,6 +3585,21 @@
     </w:p>
     <w:p>
       <w:pPr>
+        <w:rPr>
+          <w:rFonts w:ascii="Bahnschrift" w:hAnsi="Bahnschrift" w:cstheme="majorHAnsi"/>
+          <w:lang w:val="en-US"/>
+        </w:rPr>
+      </w:pPr>
+      <w:r>
+        <w:rPr>
+          <w:rFonts w:ascii="Bahnschrift" w:hAnsi="Bahnschrift" w:cstheme="majorHAnsi"/>
+          <w:lang w:val="en-US"/>
+        </w:rPr>
+        <w:br w:type="page"/>
+      </w:r>
+    </w:p>
+    <w:p>
+      <w:pPr>
         <w:jc w:val="both"/>
         <w:rPr>
           <w:rFonts w:ascii="Bahnschrift" w:hAnsi="Bahnschrift" w:cstheme="majorHAnsi"/>
@@ -2980,9 +3611,570 @@
           <w:rFonts w:ascii="Bahnschrift" w:hAnsi="Bahnschrift" w:cstheme="majorHAnsi"/>
           <w:lang w:val="en-US"/>
         </w:rPr>
+        <w:lastRenderedPageBreak/>
         <w:t>Tracked Time:</w:t>
       </w:r>
     </w:p>
+    <w:tbl>
+      <w:tblPr>
+        <w:tblW w:w="0" w:type="auto"/>
+        <w:tblCellSpacing w:w="15" w:type="dxa"/>
+        <w:tblCellMar>
+          <w:top w:w="15" w:type="dxa"/>
+          <w:left w:w="15" w:type="dxa"/>
+          <w:bottom w:w="15" w:type="dxa"/>
+          <w:right w:w="15" w:type="dxa"/>
+        </w:tblCellMar>
+        <w:tblLook w:val="04A0" w:firstRow="1" w:lastRow="0" w:firstColumn="1" w:lastColumn="0" w:noHBand="0" w:noVBand="1"/>
+      </w:tblPr>
+      <w:tblGrid>
+        <w:gridCol w:w="1125"/>
+        <w:gridCol w:w="7271"/>
+        <w:gridCol w:w="676"/>
+      </w:tblGrid>
+      <w:tr>
+        <w:trPr>
+          <w:tblHeader/>
+          <w:tblCellSpacing w:w="15" w:type="dxa"/>
+        </w:trPr>
+        <w:tc>
+          <w:tcPr>
+            <w:tcW w:w="0" w:type="auto"/>
+            <w:vAlign w:val="center"/>
+            <w:hideMark/>
+          </w:tcPr>
+          <w:p>
+            <w:pPr>
+              <w:jc w:val="both"/>
+              <w:rPr>
+                <w:rFonts w:ascii="Bahnschrift" w:hAnsi="Bahnschrift" w:cstheme="majorHAnsi"/>
+                <w:b/>
+                <w:bCs/>
+              </w:rPr>
+            </w:pPr>
+            <w:r>
+              <w:rPr>
+                <w:rFonts w:ascii="Bahnschrift" w:hAnsi="Bahnschrift" w:cstheme="majorHAnsi"/>
+                <w:b/>
+                <w:bCs/>
+              </w:rPr>
+              <w:t>Date Range</w:t>
+            </w:r>
+          </w:p>
+        </w:tc>
+        <w:tc>
+          <w:tcPr>
+            <w:tcW w:w="0" w:type="auto"/>
+            <w:vAlign w:val="center"/>
+            <w:hideMark/>
+          </w:tcPr>
+          <w:p>
+            <w:pPr>
+              <w:jc w:val="both"/>
+              <w:rPr>
+                <w:rFonts w:ascii="Bahnschrift" w:hAnsi="Bahnschrift" w:cstheme="majorHAnsi"/>
+                <w:b/>
+                <w:bCs/>
+              </w:rPr>
+            </w:pPr>
+            <w:r>
+              <w:rPr>
+                <w:rFonts w:ascii="Bahnschrift" w:hAnsi="Bahnschrift" w:cstheme="majorHAnsi"/>
+                <w:b/>
+                <w:bCs/>
+              </w:rPr>
+              <w:t xml:space="preserve">Description </w:t>
+            </w:r>
+            <w:proofErr w:type="spellStart"/>
+            <w:r>
+              <w:rPr>
+                <w:rFonts w:ascii="Bahnschrift" w:hAnsi="Bahnschrift" w:cstheme="majorHAnsi"/>
+                <w:b/>
+                <w:bCs/>
+              </w:rPr>
+              <w:t>of</w:t>
+            </w:r>
+            <w:proofErr w:type="spellEnd"/>
+            <w:r>
+              <w:rPr>
+                <w:rFonts w:ascii="Bahnschrift" w:hAnsi="Bahnschrift" w:cstheme="majorHAnsi"/>
+                <w:b/>
+                <w:bCs/>
+              </w:rPr>
+              <w:t xml:space="preserve"> Work</w:t>
+            </w:r>
+          </w:p>
+        </w:tc>
+        <w:tc>
+          <w:tcPr>
+            <w:tcW w:w="0" w:type="auto"/>
+            <w:vAlign w:val="center"/>
+            <w:hideMark/>
+          </w:tcPr>
+          <w:p>
+            <w:pPr>
+              <w:jc w:val="both"/>
+              <w:rPr>
+                <w:rFonts w:ascii="Bahnschrift" w:hAnsi="Bahnschrift" w:cstheme="majorHAnsi"/>
+                <w:b/>
+                <w:bCs/>
+              </w:rPr>
+            </w:pPr>
+            <w:r>
+              <w:rPr>
+                <w:rFonts w:ascii="Bahnschrift" w:hAnsi="Bahnschrift" w:cstheme="majorHAnsi"/>
+                <w:b/>
+                <w:bCs/>
+              </w:rPr>
+              <w:t>Hours</w:t>
+            </w:r>
+          </w:p>
+        </w:tc>
+      </w:tr>
+      <w:tr>
+        <w:trPr>
+          <w:tblCellSpacing w:w="15" w:type="dxa"/>
+        </w:trPr>
+        <w:tc>
+          <w:tcPr>
+            <w:tcW w:w="0" w:type="auto"/>
+            <w:vAlign w:val="center"/>
+            <w:hideMark/>
+          </w:tcPr>
+          <w:p>
+            <w:pPr>
+              <w:jc w:val="both"/>
+              <w:rPr>
+                <w:rFonts w:ascii="Bahnschrift" w:hAnsi="Bahnschrift" w:cstheme="majorHAnsi"/>
+              </w:rPr>
+            </w:pPr>
+            <w:r>
+              <w:rPr>
+                <w:rFonts w:ascii="Bahnschrift" w:hAnsi="Bahnschrift" w:cstheme="majorHAnsi"/>
+              </w:rPr>
+              <w:t>2025-03-01 – 2025-03-23</w:t>
+            </w:r>
+          </w:p>
+        </w:tc>
+        <w:tc>
+          <w:tcPr>
+            <w:tcW w:w="0" w:type="auto"/>
+            <w:vAlign w:val="center"/>
+            <w:hideMark/>
+          </w:tcPr>
+          <w:p>
+            <w:pPr>
+              <w:jc w:val="both"/>
+              <w:rPr>
+                <w:rFonts w:ascii="Bahnschrift" w:hAnsi="Bahnschrift" w:cstheme="majorHAnsi"/>
+                <w:lang w:val="en-US"/>
+              </w:rPr>
+            </w:pPr>
+            <w:r>
+              <w:rPr>
+                <w:rFonts w:ascii="Bahnschrift" w:hAnsi="Bahnschrift" w:cstheme="majorHAnsi"/>
+                <w:lang w:val="en-US"/>
+              </w:rPr>
+              <w:t xml:space="preserve">Initial implementation for intermediate hand-in: core architecture, MVVM structure, basic CRUD for Tours and </w:t>
+            </w:r>
+            <w:proofErr w:type="spellStart"/>
+            <w:r>
+              <w:rPr>
+                <w:rFonts w:ascii="Bahnschrift" w:hAnsi="Bahnschrift" w:cstheme="majorHAnsi"/>
+                <w:lang w:val="en-US"/>
+              </w:rPr>
+              <w:t>TourLogs</w:t>
+            </w:r>
+            <w:proofErr w:type="spellEnd"/>
+            <w:r>
+              <w:rPr>
+                <w:rFonts w:ascii="Bahnschrift" w:hAnsi="Bahnschrift" w:cstheme="majorHAnsi"/>
+                <w:lang w:val="en-US"/>
+              </w:rPr>
+              <w:t>, initial UI setup, database design, entity relationships, simple routing API integration</w:t>
+            </w:r>
+          </w:p>
+        </w:tc>
+        <w:tc>
+          <w:tcPr>
+            <w:tcW w:w="0" w:type="auto"/>
+            <w:vAlign w:val="center"/>
+            <w:hideMark/>
+          </w:tcPr>
+          <w:p>
+            <w:pPr>
+              <w:jc w:val="both"/>
+              <w:rPr>
+                <w:rFonts w:ascii="Bahnschrift" w:hAnsi="Bahnschrift" w:cstheme="majorHAnsi"/>
+              </w:rPr>
+            </w:pPr>
+            <w:r>
+              <w:rPr>
+                <w:rFonts w:ascii="Bahnschrift" w:hAnsi="Bahnschrift" w:cstheme="majorHAnsi"/>
+              </w:rPr>
+              <w:t>~60 h</w:t>
+            </w:r>
+          </w:p>
+        </w:tc>
+      </w:tr>
+      <w:tr>
+        <w:trPr>
+          <w:tblCellSpacing w:w="15" w:type="dxa"/>
+        </w:trPr>
+        <w:tc>
+          <w:tcPr>
+            <w:tcW w:w="0" w:type="auto"/>
+            <w:vAlign w:val="center"/>
+            <w:hideMark/>
+          </w:tcPr>
+          <w:p>
+            <w:pPr>
+              <w:jc w:val="both"/>
+              <w:rPr>
+                <w:rFonts w:ascii="Bahnschrift" w:hAnsi="Bahnschrift" w:cstheme="majorHAnsi"/>
+              </w:rPr>
+            </w:pPr>
+            <w:r>
+              <w:rPr>
+                <w:rFonts w:ascii="Bahnschrift" w:hAnsi="Bahnschrift" w:cstheme="majorHAnsi"/>
+              </w:rPr>
+              <w:t>2025-03-24 – 2025-06-24</w:t>
+            </w:r>
+          </w:p>
+        </w:tc>
+        <w:tc>
+          <w:tcPr>
+            <w:tcW w:w="0" w:type="auto"/>
+            <w:vAlign w:val="center"/>
+            <w:hideMark/>
+          </w:tcPr>
+          <w:p>
+            <w:pPr>
+              <w:jc w:val="both"/>
+              <w:rPr>
+                <w:rFonts w:ascii="Bahnschrift" w:hAnsi="Bahnschrift" w:cstheme="majorHAnsi"/>
+                <w:lang w:val="en-US"/>
+              </w:rPr>
+            </w:pPr>
+            <w:r>
+              <w:rPr>
+                <w:rFonts w:ascii="Bahnschrift" w:hAnsi="Bahnschrift" w:cstheme="majorHAnsi"/>
+                <w:b/>
+                <w:bCs/>
+                <w:lang w:val="en-US"/>
+              </w:rPr>
+              <w:t>Pause &amp; minor research</w:t>
+            </w:r>
+            <w:r>
+              <w:rPr>
+                <w:rFonts w:ascii="Bahnschrift" w:hAnsi="Bahnschrift" w:cstheme="majorHAnsi"/>
+                <w:lang w:val="en-US"/>
+              </w:rPr>
+              <w:t>, no major implementation work</w:t>
+            </w:r>
+          </w:p>
+        </w:tc>
+        <w:tc>
+          <w:tcPr>
+            <w:tcW w:w="0" w:type="auto"/>
+            <w:vAlign w:val="center"/>
+            <w:hideMark/>
+          </w:tcPr>
+          <w:p>
+            <w:pPr>
+              <w:jc w:val="both"/>
+              <w:rPr>
+                <w:rFonts w:ascii="Bahnschrift" w:hAnsi="Bahnschrift" w:cstheme="majorHAnsi"/>
+              </w:rPr>
+            </w:pPr>
+            <w:r>
+              <w:rPr>
+                <w:rFonts w:ascii="Bahnschrift" w:hAnsi="Bahnschrift" w:cstheme="majorHAnsi"/>
+              </w:rPr>
+              <w:t>~5 h</w:t>
+            </w:r>
+          </w:p>
+        </w:tc>
+      </w:tr>
+      <w:tr>
+        <w:trPr>
+          <w:tblCellSpacing w:w="15" w:type="dxa"/>
+        </w:trPr>
+        <w:tc>
+          <w:tcPr>
+            <w:tcW w:w="0" w:type="auto"/>
+            <w:vAlign w:val="center"/>
+            <w:hideMark/>
+          </w:tcPr>
+          <w:p>
+            <w:pPr>
+              <w:jc w:val="both"/>
+              <w:rPr>
+                <w:rFonts w:ascii="Bahnschrift" w:hAnsi="Bahnschrift" w:cstheme="majorHAnsi"/>
+              </w:rPr>
+            </w:pPr>
+            <w:r>
+              <w:rPr>
+                <w:rFonts w:ascii="Bahnschrift" w:hAnsi="Bahnschrift" w:cstheme="majorHAnsi"/>
+              </w:rPr>
+              <w:t>2025-06-25 – 2025-07-03</w:t>
+            </w:r>
+          </w:p>
+        </w:tc>
+        <w:tc>
+          <w:tcPr>
+            <w:tcW w:w="0" w:type="auto"/>
+            <w:vAlign w:val="center"/>
+            <w:hideMark/>
+          </w:tcPr>
+          <w:p>
+            <w:pPr>
+              <w:jc w:val="both"/>
+              <w:rPr>
+                <w:rFonts w:ascii="Bahnschrift" w:hAnsi="Bahnschrift" w:cstheme="majorHAnsi"/>
+                <w:lang w:val="en-US"/>
+              </w:rPr>
+            </w:pPr>
+            <w:r>
+              <w:rPr>
+                <w:rFonts w:ascii="Bahnschrift" w:hAnsi="Bahnschrift" w:cstheme="majorHAnsi"/>
+                <w:lang w:val="en-US"/>
+              </w:rPr>
+              <w:t xml:space="preserve">Start final hand-in work: integration of </w:t>
+            </w:r>
+            <w:proofErr w:type="spellStart"/>
+            <w:r>
+              <w:rPr>
+                <w:rFonts w:ascii="Bahnschrift" w:hAnsi="Bahnschrift" w:cstheme="majorHAnsi"/>
+                <w:lang w:val="en-US"/>
+              </w:rPr>
+              <w:t>OpenRouteService</w:t>
+            </w:r>
+            <w:proofErr w:type="spellEnd"/>
+            <w:r>
+              <w:rPr>
+                <w:rFonts w:ascii="Bahnschrift" w:hAnsi="Bahnschrift" w:cstheme="majorHAnsi"/>
+                <w:lang w:val="en-US"/>
+              </w:rPr>
+              <w:t xml:space="preserve"> for real routing data, map display with Leaflet and WebView2, report generation with </w:t>
+            </w:r>
+            <w:proofErr w:type="spellStart"/>
+            <w:r>
+              <w:rPr>
+                <w:rFonts w:ascii="Bahnschrift" w:hAnsi="Bahnschrift" w:cstheme="majorHAnsi"/>
+                <w:lang w:val="en-US"/>
+              </w:rPr>
+              <w:t>QuestPDF</w:t>
+            </w:r>
+            <w:proofErr w:type="spellEnd"/>
+            <w:r>
+              <w:rPr>
+                <w:rFonts w:ascii="Bahnschrift" w:hAnsi="Bahnschrift" w:cstheme="majorHAnsi"/>
+                <w:lang w:val="en-US"/>
+              </w:rPr>
+              <w:t>, import/export with DTOs, unique random tour generation feature, exception handling, UI improvements, testing</w:t>
+            </w:r>
+          </w:p>
+        </w:tc>
+        <w:tc>
+          <w:tcPr>
+            <w:tcW w:w="0" w:type="auto"/>
+            <w:vAlign w:val="center"/>
+            <w:hideMark/>
+          </w:tcPr>
+          <w:p>
+            <w:pPr>
+              <w:jc w:val="both"/>
+              <w:rPr>
+                <w:rFonts w:ascii="Bahnschrift" w:hAnsi="Bahnschrift" w:cstheme="majorHAnsi"/>
+              </w:rPr>
+            </w:pPr>
+            <w:r>
+              <w:rPr>
+                <w:rFonts w:ascii="Bahnschrift" w:hAnsi="Bahnschrift" w:cstheme="majorHAnsi"/>
+              </w:rPr>
+              <w:t>~</w:t>
+            </w:r>
+            <w:r>
+              <w:rPr>
+                <w:rFonts w:ascii="Bahnschrift" w:hAnsi="Bahnschrift" w:cstheme="majorHAnsi"/>
+              </w:rPr>
+              <w:t>5</w:t>
+            </w:r>
+            <w:r>
+              <w:rPr>
+                <w:rFonts w:ascii="Bahnschrift" w:hAnsi="Bahnschrift" w:cstheme="majorHAnsi"/>
+              </w:rPr>
+              <w:t>5 h</w:t>
+            </w:r>
+          </w:p>
+        </w:tc>
+      </w:tr>
+      <w:tr>
+        <w:trPr>
+          <w:tblCellSpacing w:w="15" w:type="dxa"/>
+        </w:trPr>
+        <w:tc>
+          <w:tcPr>
+            <w:tcW w:w="0" w:type="auto"/>
+            <w:vAlign w:val="center"/>
+            <w:hideMark/>
+          </w:tcPr>
+          <w:p>
+            <w:pPr>
+              <w:jc w:val="both"/>
+              <w:rPr>
+                <w:rFonts w:ascii="Bahnschrift" w:hAnsi="Bahnschrift" w:cstheme="majorHAnsi"/>
+              </w:rPr>
+            </w:pPr>
+            <w:r>
+              <w:rPr>
+                <w:rFonts w:ascii="Bahnschrift" w:hAnsi="Bahnschrift" w:cstheme="majorHAnsi"/>
+              </w:rPr>
+              <w:t>2025-07-04 – 2025-07-06</w:t>
+            </w:r>
+          </w:p>
+        </w:tc>
+        <w:tc>
+          <w:tcPr>
+            <w:tcW w:w="0" w:type="auto"/>
+            <w:vAlign w:val="center"/>
+            <w:hideMark/>
+          </w:tcPr>
+          <w:p>
+            <w:pPr>
+              <w:jc w:val="both"/>
+              <w:rPr>
+                <w:rFonts w:ascii="Bahnschrift" w:hAnsi="Bahnschrift" w:cstheme="majorHAnsi"/>
+                <w:lang w:val="en-US"/>
+              </w:rPr>
+            </w:pPr>
+            <w:r>
+              <w:rPr>
+                <w:rFonts w:ascii="Bahnschrift" w:hAnsi="Bahnschrift" w:cstheme="majorHAnsi"/>
+                <w:lang w:val="en-US"/>
+              </w:rPr>
+              <w:t>Writing protocol, updating diagrams, final bug fixing, preparing hand-in</w:t>
+            </w:r>
+          </w:p>
+        </w:tc>
+        <w:tc>
+          <w:tcPr>
+            <w:tcW w:w="0" w:type="auto"/>
+            <w:vAlign w:val="center"/>
+            <w:hideMark/>
+          </w:tcPr>
+          <w:p>
+            <w:pPr>
+              <w:jc w:val="both"/>
+              <w:rPr>
+                <w:rFonts w:ascii="Bahnschrift" w:hAnsi="Bahnschrift" w:cstheme="majorHAnsi"/>
+              </w:rPr>
+            </w:pPr>
+            <w:r>
+              <w:rPr>
+                <w:rFonts w:ascii="Bahnschrift" w:hAnsi="Bahnschrift" w:cstheme="majorHAnsi"/>
+              </w:rPr>
+              <w:t>~</w:t>
+            </w:r>
+            <w:r>
+              <w:rPr>
+                <w:rFonts w:ascii="Bahnschrift" w:hAnsi="Bahnschrift" w:cstheme="majorHAnsi"/>
+              </w:rPr>
+              <w:t>10</w:t>
+            </w:r>
+            <w:r>
+              <w:rPr>
+                <w:rFonts w:ascii="Bahnschrift" w:hAnsi="Bahnschrift" w:cstheme="majorHAnsi"/>
+              </w:rPr>
+              <w:t xml:space="preserve"> h</w:t>
+            </w:r>
+          </w:p>
+        </w:tc>
+      </w:tr>
+      <w:tr>
+        <w:trPr>
+          <w:tblCellSpacing w:w="15" w:type="dxa"/>
+        </w:trPr>
+        <w:tc>
+          <w:tcPr>
+            <w:tcW w:w="0" w:type="auto"/>
+            <w:vAlign w:val="center"/>
+            <w:hideMark/>
+          </w:tcPr>
+          <w:p>
+            <w:pPr>
+              <w:jc w:val="both"/>
+              <w:rPr>
+                <w:rFonts w:ascii="Bahnschrift" w:hAnsi="Bahnschrift" w:cstheme="majorHAnsi"/>
+              </w:rPr>
+            </w:pPr>
+            <w:r>
+              <w:rPr>
+                <w:rFonts w:ascii="Bahnschrift" w:hAnsi="Bahnschrift" w:cstheme="majorHAnsi"/>
+                <w:b/>
+                <w:bCs/>
+              </w:rPr>
+              <w:t>Total</w:t>
+            </w:r>
+          </w:p>
+        </w:tc>
+        <w:tc>
+          <w:tcPr>
+            <w:tcW w:w="0" w:type="auto"/>
+            <w:vAlign w:val="center"/>
+            <w:hideMark/>
+          </w:tcPr>
+          <w:p>
+            <w:pPr>
+              <w:jc w:val="both"/>
+              <w:rPr>
+                <w:rFonts w:ascii="Bahnschrift" w:hAnsi="Bahnschrift" w:cstheme="majorHAnsi"/>
+              </w:rPr>
+            </w:pPr>
+          </w:p>
+        </w:tc>
+        <w:tc>
+          <w:tcPr>
+            <w:tcW w:w="0" w:type="auto"/>
+            <w:vAlign w:val="center"/>
+            <w:hideMark/>
+          </w:tcPr>
+          <w:p>
+            <w:pPr>
+              <w:jc w:val="both"/>
+              <w:rPr>
+                <w:rFonts w:ascii="Bahnschrift" w:hAnsi="Bahnschrift" w:cstheme="majorHAnsi"/>
+              </w:rPr>
+            </w:pPr>
+            <w:r>
+              <w:rPr>
+                <w:rFonts w:ascii="Bahnschrift" w:hAnsi="Bahnschrift" w:cstheme="majorHAnsi"/>
+                <w:b/>
+                <w:bCs/>
+              </w:rPr>
+              <w:t>~1</w:t>
+            </w:r>
+            <w:r>
+              <w:rPr>
+                <w:rFonts w:ascii="Bahnschrift" w:hAnsi="Bahnschrift" w:cstheme="majorHAnsi"/>
+                <w:b/>
+                <w:bCs/>
+              </w:rPr>
+              <w:t>3</w:t>
+            </w:r>
+            <w:r>
+              <w:rPr>
+                <w:rFonts w:ascii="Bahnschrift" w:hAnsi="Bahnschrift" w:cstheme="majorHAnsi"/>
+                <w:b/>
+                <w:bCs/>
+              </w:rPr>
+              <w:t>0 h</w:t>
+            </w:r>
+          </w:p>
+        </w:tc>
+      </w:tr>
+    </w:tbl>
     <w:p>
       <w:pPr>
         <w:jc w:val="both"/>
@@ -2992,11 +4184,465 @@
         </w:rPr>
       </w:pPr>
     </w:p>
+    <w:p>
+      <w:pPr>
+        <w:jc w:val="both"/>
+        <w:rPr>
+          <w:rFonts w:ascii="Bahnschrift" w:hAnsi="Bahnschrift" w:cstheme="majorHAnsi"/>
+          <w:b/>
+          <w:bCs/>
+          <w:sz w:val="28"/>
+          <w:szCs w:val="28"/>
+          <w:lang w:val="en-US"/>
+        </w:rPr>
+      </w:pPr>
+      <w:r>
+        <w:rPr>
+          <w:rFonts w:ascii="Bahnschrift" w:hAnsi="Bahnschrift" w:cstheme="majorHAnsi"/>
+          <w:b/>
+          <w:bCs/>
+          <w:sz w:val="28"/>
+          <w:szCs w:val="28"/>
+          <w:lang w:val="en-US"/>
+        </w:rPr>
+        <w:t>GIT Link:</w:t>
+      </w:r>
+    </w:p>
+    <w:p>
+      <w:pPr>
+        <w:jc w:val="both"/>
+        <w:rPr>
+          <w:rFonts w:ascii="Bahnschrift" w:hAnsi="Bahnschrift" w:cstheme="majorHAnsi"/>
+          <w:b/>
+          <w:bCs/>
+          <w:sz w:val="28"/>
+          <w:szCs w:val="28"/>
+          <w:lang w:val="en-US"/>
+        </w:rPr>
+      </w:pPr>
+      <w:hyperlink r:id="rId7" w:history="1">
+        <w:r>
+          <w:rPr>
+            <w:rStyle w:val="Hyperlink"/>
+            <w:rFonts w:ascii="Bahnschrift" w:hAnsi="Bahnschrift" w:cstheme="majorHAnsi"/>
+            <w:b/>
+            <w:bCs/>
+            <w:sz w:val="28"/>
+            <w:szCs w:val="28"/>
+            <w:lang w:val="en-US"/>
+          </w:rPr>
+          <w:t>https://github.com/LeafOfBread/TourPlanner</w:t>
+        </w:r>
+      </w:hyperlink>
+    </w:p>
+    <w:p>
+      <w:pPr>
+        <w:rPr>
+          <w:rFonts w:ascii="Bahnschrift" w:hAnsi="Bahnschrift" w:cstheme="majorHAnsi"/>
+          <w:b/>
+          <w:bCs/>
+          <w:sz w:val="28"/>
+          <w:szCs w:val="28"/>
+          <w:lang w:val="en-US"/>
+        </w:rPr>
+      </w:pPr>
+      <w:r>
+        <w:rPr>
+          <w:rFonts w:ascii="Bahnschrift" w:hAnsi="Bahnschrift" w:cstheme="majorHAnsi"/>
+          <w:b/>
+          <w:bCs/>
+          <w:sz w:val="28"/>
+          <w:szCs w:val="28"/>
+          <w:lang w:val="en-US"/>
+        </w:rPr>
+        <w:br w:type="page"/>
+      </w:r>
+    </w:p>
+    <w:p>
+      <w:pPr>
+        <w:jc w:val="both"/>
+        <w:rPr>
+          <w:rFonts w:ascii="Bahnschrift" w:hAnsi="Bahnschrift" w:cstheme="majorHAnsi"/>
+          <w:b/>
+          <w:bCs/>
+          <w:sz w:val="36"/>
+          <w:szCs w:val="36"/>
+          <w:lang w:val="en-US"/>
+        </w:rPr>
+      </w:pPr>
+      <w:r>
+        <w:rPr>
+          <w:rFonts w:ascii="Bahnschrift" w:hAnsi="Bahnschrift" w:cstheme="majorHAnsi"/>
+          <w:b/>
+          <w:bCs/>
+          <w:noProof/>
+          <w:sz w:val="28"/>
+          <w:szCs w:val="28"/>
+          <w:lang w:val="en-US"/>
+        </w:rPr>
+        <w:lastRenderedPageBreak/>
+        <w:drawing>
+          <wp:anchor distT="0" distB="0" distL="114300" distR="114300" simplePos="0" relativeHeight="251658240" behindDoc="0" locked="0" layoutInCell="1" allowOverlap="1" wp14:anchorId="53AFDB36" wp14:editId="3B860E46">
+            <wp:simplePos x="0" y="0"/>
+            <wp:positionH relativeFrom="column">
+              <wp:posOffset>-747395</wp:posOffset>
+            </wp:positionH>
+            <wp:positionV relativeFrom="paragraph">
+              <wp:posOffset>427355</wp:posOffset>
+            </wp:positionV>
+            <wp:extent cx="7116021" cy="5172075"/>
+            <wp:effectExtent l="0" t="0" r="8890" b="0"/>
+            <wp:wrapNone/>
+            <wp:docPr id="1659998194" name="Grafik 3"/>
+            <wp:cNvGraphicFramePr>
+              <a:graphicFrameLocks xmlns:a="http://schemas.openxmlformats.org/drawingml/2006/main" noChangeAspect="1"/>
+            </wp:cNvGraphicFramePr>
+            <a:graphic xmlns:a="http://schemas.openxmlformats.org/drawingml/2006/main">
+              <a:graphicData uri="http://schemas.openxmlformats.org/drawingml/2006/picture">
+                <pic:pic xmlns:pic="http://schemas.openxmlformats.org/drawingml/2006/picture">
+                  <pic:nvPicPr>
+                    <pic:cNvPr id="0" name="Picture 3"/>
+                    <pic:cNvPicPr>
+                      <a:picLocks noChangeAspect="1" noChangeArrowheads="1"/>
+                    </pic:cNvPicPr>
+                  </pic:nvPicPr>
+                  <pic:blipFill>
+                    <a:blip r:embed="rId8">
+                      <a:extLst>
+                        <a:ext uri="{28A0092B-C50C-407E-A947-70E740481C1C}">
+                          <a14:useLocalDpi xmlns:a14="http://schemas.microsoft.com/office/drawing/2010/main" val="0"/>
+                        </a:ext>
+                      </a:extLst>
+                    </a:blip>
+                    <a:srcRect/>
+                    <a:stretch>
+                      <a:fillRect/>
+                    </a:stretch>
+                  </pic:blipFill>
+                  <pic:spPr bwMode="auto">
+                    <a:xfrm>
+                      <a:off x="0" y="0"/>
+                      <a:ext cx="7116021" cy="5172075"/>
+                    </a:xfrm>
+                    <a:prstGeom prst="rect">
+                      <a:avLst/>
+                    </a:prstGeom>
+                    <a:noFill/>
+                    <a:ln>
+                      <a:noFill/>
+                    </a:ln>
+                  </pic:spPr>
+                </pic:pic>
+              </a:graphicData>
+            </a:graphic>
+            <wp14:sizeRelH relativeFrom="page">
+              <wp14:pctWidth>0</wp14:pctWidth>
+            </wp14:sizeRelH>
+            <wp14:sizeRelV relativeFrom="page">
+              <wp14:pctHeight>0</wp14:pctHeight>
+            </wp14:sizeRelV>
+          </wp:anchor>
+        </w:drawing>
+      </w:r>
+      <w:r>
+        <w:rPr>
+          <w:rFonts w:ascii="Bahnschrift" w:hAnsi="Bahnschrift" w:cstheme="majorHAnsi"/>
+          <w:b/>
+          <w:bCs/>
+          <w:sz w:val="36"/>
+          <w:szCs w:val="36"/>
+          <w:lang w:val="en-US"/>
+        </w:rPr>
+        <w:t>Diagrams</w:t>
+      </w:r>
+    </w:p>
+    <w:p>
+      <w:pPr>
+        <w:jc w:val="both"/>
+        <w:rPr>
+          <w:rFonts w:ascii="Bahnschrift" w:hAnsi="Bahnschrift" w:cstheme="majorHAnsi"/>
+          <w:b/>
+          <w:bCs/>
+          <w:sz w:val="28"/>
+          <w:szCs w:val="28"/>
+          <w:lang w:val="en-US"/>
+        </w:rPr>
+      </w:pPr>
+    </w:p>
+    <w:p>
+      <w:pPr>
+        <w:jc w:val="both"/>
+        <w:rPr>
+          <w:rFonts w:ascii="Bahnschrift" w:hAnsi="Bahnschrift" w:cstheme="majorHAnsi"/>
+          <w:b/>
+          <w:bCs/>
+          <w:sz w:val="28"/>
+          <w:szCs w:val="28"/>
+          <w:lang w:val="en-US"/>
+        </w:rPr>
+      </w:pPr>
+    </w:p>
+    <w:p>
+      <w:pPr>
+        <w:rPr>
+          <w:rFonts w:ascii="Bahnschrift" w:hAnsi="Bahnschrift" w:cstheme="majorHAnsi"/>
+          <w:b/>
+          <w:bCs/>
+          <w:sz w:val="28"/>
+          <w:szCs w:val="28"/>
+          <w:lang w:val="en-US"/>
+        </w:rPr>
+      </w:pPr>
+      <w:r>
+        <w:rPr>
+          <w:rFonts w:ascii="Bahnschrift" w:hAnsi="Bahnschrift" w:cstheme="majorHAnsi"/>
+          <w:b/>
+          <w:bCs/>
+          <w:noProof/>
+          <w:sz w:val="28"/>
+          <w:szCs w:val="28"/>
+          <w:lang w:val="en-US"/>
+        </w:rPr>
+        <w:drawing>
+          <wp:anchor distT="0" distB="0" distL="114300" distR="114300" simplePos="0" relativeHeight="251659264" behindDoc="0" locked="0" layoutInCell="1" allowOverlap="1" wp14:anchorId="78E582A7" wp14:editId="3D072133">
+            <wp:simplePos x="0" y="0"/>
+            <wp:positionH relativeFrom="column">
+              <wp:posOffset>-607060</wp:posOffset>
+            </wp:positionH>
+            <wp:positionV relativeFrom="paragraph">
+              <wp:posOffset>4852670</wp:posOffset>
+            </wp:positionV>
+            <wp:extent cx="6794687" cy="3448050"/>
+            <wp:effectExtent l="0" t="0" r="6350" b="0"/>
+            <wp:wrapNone/>
+            <wp:docPr id="315293148" name="Grafik 2"/>
+            <wp:cNvGraphicFramePr>
+              <a:graphicFrameLocks xmlns:a="http://schemas.openxmlformats.org/drawingml/2006/main" noChangeAspect="1"/>
+            </wp:cNvGraphicFramePr>
+            <a:graphic xmlns:a="http://schemas.openxmlformats.org/drawingml/2006/main">
+              <a:graphicData uri="http://schemas.openxmlformats.org/drawingml/2006/picture">
+                <pic:pic xmlns:pic="http://schemas.openxmlformats.org/drawingml/2006/picture">
+                  <pic:nvPicPr>
+                    <pic:cNvPr id="0" name="Picture 2"/>
+                    <pic:cNvPicPr>
+                      <a:picLocks noChangeAspect="1" noChangeArrowheads="1"/>
+                    </pic:cNvPicPr>
+                  </pic:nvPicPr>
+                  <pic:blipFill>
+                    <a:blip r:embed="rId9">
+                      <a:extLst>
+                        <a:ext uri="{28A0092B-C50C-407E-A947-70E740481C1C}">
+                          <a14:useLocalDpi xmlns:a14="http://schemas.microsoft.com/office/drawing/2010/main" val="0"/>
+                        </a:ext>
+                      </a:extLst>
+                    </a:blip>
+                    <a:srcRect/>
+                    <a:stretch>
+                      <a:fillRect/>
+                    </a:stretch>
+                  </pic:blipFill>
+                  <pic:spPr bwMode="auto">
+                    <a:xfrm>
+                      <a:off x="0" y="0"/>
+                      <a:ext cx="6794687" cy="3448050"/>
+                    </a:xfrm>
+                    <a:prstGeom prst="rect">
+                      <a:avLst/>
+                    </a:prstGeom>
+                    <a:noFill/>
+                    <a:ln>
+                      <a:noFill/>
+                    </a:ln>
+                  </pic:spPr>
+                </pic:pic>
+              </a:graphicData>
+            </a:graphic>
+            <wp14:sizeRelH relativeFrom="page">
+              <wp14:pctWidth>0</wp14:pctWidth>
+            </wp14:sizeRelH>
+            <wp14:sizeRelV relativeFrom="page">
+              <wp14:pctHeight>0</wp14:pctHeight>
+            </wp14:sizeRelV>
+          </wp:anchor>
+        </w:drawing>
+      </w:r>
+      <w:r>
+        <w:rPr>
+          <w:rFonts w:ascii="Bahnschrift" w:hAnsi="Bahnschrift" w:cstheme="majorHAnsi"/>
+          <w:b/>
+          <w:bCs/>
+          <w:sz w:val="28"/>
+          <w:szCs w:val="28"/>
+          <w:lang w:val="en-US"/>
+        </w:rPr>
+        <w:br w:type="page"/>
+      </w:r>
+    </w:p>
+    <w:p>
+      <w:pPr>
+        <w:jc w:val="both"/>
+        <w:rPr>
+          <w:rFonts w:ascii="Bahnschrift" w:hAnsi="Bahnschrift" w:cstheme="majorHAnsi"/>
+          <w:b/>
+          <w:bCs/>
+          <w:sz w:val="28"/>
+          <w:szCs w:val="28"/>
+          <w:lang w:val="en-US"/>
+        </w:rPr>
+      </w:pPr>
+      <w:r>
+        <w:rPr>
+          <w:rFonts w:ascii="Bahnschrift" w:hAnsi="Bahnschrift" w:cstheme="majorHAnsi"/>
+          <w:b/>
+          <w:bCs/>
+          <w:noProof/>
+          <w:sz w:val="28"/>
+          <w:szCs w:val="28"/>
+          <w:lang w:val="en-US"/>
+        </w:rPr>
+        <w:lastRenderedPageBreak/>
+        <w:drawing>
+          <wp:anchor distT="0" distB="0" distL="114300" distR="114300" simplePos="0" relativeHeight="251661312" behindDoc="0" locked="0" layoutInCell="1" allowOverlap="1" wp14:anchorId="777983B9" wp14:editId="0FADF44D">
+            <wp:simplePos x="0" y="0"/>
+            <wp:positionH relativeFrom="column">
+              <wp:posOffset>-527685</wp:posOffset>
+            </wp:positionH>
+            <wp:positionV relativeFrom="paragraph">
+              <wp:posOffset>5724525</wp:posOffset>
+            </wp:positionV>
+            <wp:extent cx="6743248" cy="3762375"/>
+            <wp:effectExtent l="0" t="0" r="635" b="0"/>
+            <wp:wrapNone/>
+            <wp:docPr id="1651001158" name="Grafik 5"/>
+            <wp:cNvGraphicFramePr>
+              <a:graphicFrameLocks xmlns:a="http://schemas.openxmlformats.org/drawingml/2006/main" noChangeAspect="1"/>
+            </wp:cNvGraphicFramePr>
+            <a:graphic xmlns:a="http://schemas.openxmlformats.org/drawingml/2006/main">
+              <a:graphicData uri="http://schemas.openxmlformats.org/drawingml/2006/picture">
+                <pic:pic xmlns:pic="http://schemas.openxmlformats.org/drawingml/2006/picture">
+                  <pic:nvPicPr>
+                    <pic:cNvPr id="0" name="Picture 5"/>
+                    <pic:cNvPicPr>
+                      <a:picLocks noChangeAspect="1" noChangeArrowheads="1"/>
+                    </pic:cNvPicPr>
+                  </pic:nvPicPr>
+                  <pic:blipFill>
+                    <a:blip r:embed="rId10" cstate="print">
+                      <a:extLst>
+                        <a:ext uri="{28A0092B-C50C-407E-A947-70E740481C1C}">
+                          <a14:useLocalDpi xmlns:a14="http://schemas.microsoft.com/office/drawing/2010/main" val="0"/>
+                        </a:ext>
+                      </a:extLst>
+                    </a:blip>
+                    <a:srcRect/>
+                    <a:stretch>
+                      <a:fillRect/>
+                    </a:stretch>
+                  </pic:blipFill>
+                  <pic:spPr bwMode="auto">
+                    <a:xfrm>
+                      <a:off x="0" y="0"/>
+                      <a:ext cx="6743248" cy="3762375"/>
+                    </a:xfrm>
+                    <a:prstGeom prst="rect">
+                      <a:avLst/>
+                    </a:prstGeom>
+                    <a:noFill/>
+                    <a:ln>
+                      <a:noFill/>
+                    </a:ln>
+                  </pic:spPr>
+                </pic:pic>
+              </a:graphicData>
+            </a:graphic>
+            <wp14:sizeRelH relativeFrom="page">
+              <wp14:pctWidth>0</wp14:pctWidth>
+            </wp14:sizeRelH>
+            <wp14:sizeRelV relativeFrom="page">
+              <wp14:pctHeight>0</wp14:pctHeight>
+            </wp14:sizeRelV>
+          </wp:anchor>
+        </w:drawing>
+      </w:r>
+      <w:r>
+        <w:rPr>
+          <w:rFonts w:ascii="Bahnschrift" w:hAnsi="Bahnschrift" w:cstheme="majorHAnsi"/>
+          <w:b/>
+          <w:bCs/>
+          <w:noProof/>
+          <w:sz w:val="28"/>
+          <w:szCs w:val="28"/>
+          <w:lang w:val="en-US"/>
+        </w:rPr>
+        <w:drawing>
+          <wp:anchor distT="0" distB="0" distL="114300" distR="114300" simplePos="0" relativeHeight="251660288" behindDoc="0" locked="0" layoutInCell="1" allowOverlap="1" wp14:anchorId="169BBE29" wp14:editId="4ECF862C">
+            <wp:simplePos x="0" y="0"/>
+            <wp:positionH relativeFrom="column">
+              <wp:posOffset>662305</wp:posOffset>
+            </wp:positionH>
+            <wp:positionV relativeFrom="paragraph">
+              <wp:posOffset>-38100</wp:posOffset>
+            </wp:positionV>
+            <wp:extent cx="4371975" cy="5317660"/>
+            <wp:effectExtent l="0" t="0" r="0" b="0"/>
+            <wp:wrapNone/>
+            <wp:docPr id="681562490" name="Grafik 4"/>
+            <wp:cNvGraphicFramePr>
+              <a:graphicFrameLocks xmlns:a="http://schemas.openxmlformats.org/drawingml/2006/main" noChangeAspect="1"/>
+            </wp:cNvGraphicFramePr>
+            <a:graphic xmlns:a="http://schemas.openxmlformats.org/drawingml/2006/main">
+              <a:graphicData uri="http://schemas.openxmlformats.org/drawingml/2006/picture">
+                <pic:pic xmlns:pic="http://schemas.openxmlformats.org/drawingml/2006/picture">
+                  <pic:nvPicPr>
+                    <pic:cNvPr id="0" name="Picture 4"/>
+                    <pic:cNvPicPr>
+                      <a:picLocks noChangeAspect="1" noChangeArrowheads="1"/>
+                    </pic:cNvPicPr>
+                  </pic:nvPicPr>
+                  <pic:blipFill>
+                    <a:blip r:embed="rId11">
+                      <a:extLst>
+                        <a:ext uri="{28A0092B-C50C-407E-A947-70E740481C1C}">
+                          <a14:useLocalDpi xmlns:a14="http://schemas.microsoft.com/office/drawing/2010/main" val="0"/>
+                        </a:ext>
+                      </a:extLst>
+                    </a:blip>
+                    <a:srcRect/>
+                    <a:stretch>
+                      <a:fillRect/>
+                    </a:stretch>
+                  </pic:blipFill>
+                  <pic:spPr bwMode="auto">
+                    <a:xfrm>
+                      <a:off x="0" y="0"/>
+                      <a:ext cx="4371975" cy="5317660"/>
+                    </a:xfrm>
+                    <a:prstGeom prst="rect">
+                      <a:avLst/>
+                    </a:prstGeom>
+                    <a:noFill/>
+                    <a:ln>
+                      <a:noFill/>
+                    </a:ln>
+                  </pic:spPr>
+                </pic:pic>
+              </a:graphicData>
+            </a:graphic>
+            <wp14:sizeRelH relativeFrom="page">
+              <wp14:pctWidth>0</wp14:pctWidth>
+            </wp14:sizeRelH>
+            <wp14:sizeRelV relativeFrom="page">
+              <wp14:pctHeight>0</wp14:pctHeight>
+            </wp14:sizeRelV>
+          </wp:anchor>
+        </w:drawing>
+      </w:r>
+    </w:p>
     <w:sectPr>
-      <w:headerReference w:type="default" r:id="rId7"/>
-      <w:footerReference w:type="default" r:id="rId8"/>
+      <w:headerReference w:type="default" r:id="rId12"/>
+      <w:footerReference w:type="default" r:id="rId13"/>
       <w:pgSz w:w="11906" w:h="16838"/>
-      <w:pgMar w:top="1417" w:right="1417" w:bottom="1134" w:left="1417" w:header="708" w:footer="708" w:gutter="0"/>
+      <w:pgMar w:top="1560" w:right="1417" w:bottom="1134" w:left="1417" w:header="708" w:footer="708" w:gutter="0"/>
       <w:cols w:space="708"/>
       <w:docGrid w:linePitch="360"/>
     </w:sectPr>
@@ -3113,7 +4759,10 @@
       <w:tab/>
     </w:r>
     <w:r>
-      <w:t>05</w:t>
+      <w:t>0</w:t>
+    </w:r>
+    <w:r>
+      <w:t>7</w:t>
     </w:r>
     <w:r>
       <w:t>.0</w:t>
@@ -4756,6 +6405,155 @@
     </w:lvl>
   </w:abstractNum>
   <w:abstractNum w:abstractNumId="13" w15:restartNumberingAfterBreak="0">
+    <w:nsid w:val="6942690E"/>
+    <w:multiLevelType w:val="multilevel"/>
+    <w:tmpl w:val="2584A54C"/>
+    <w:lvl w:ilvl="0">
+      <w:start w:val="1"/>
+      <w:numFmt w:val="bullet"/>
+      <w:lvlText w:val=""/>
+      <w:lvlJc w:val="left"/>
+      <w:pPr>
+        <w:tabs>
+          <w:tab w:val="num" w:pos="720"/>
+        </w:tabs>
+        <w:ind w:left="720" w:hanging="360"/>
+      </w:pPr>
+      <w:rPr>
+        <w:rFonts w:ascii="Symbol" w:hAnsi="Symbol" w:hint="default"/>
+        <w:sz w:val="20"/>
+      </w:rPr>
+    </w:lvl>
+    <w:lvl w:ilvl="1">
+      <w:start w:val="1"/>
+      <w:numFmt w:val="bullet"/>
+      <w:lvlText w:val="o"/>
+      <w:lvlJc w:val="left"/>
+      <w:pPr>
+        <w:tabs>
+          <w:tab w:val="num" w:pos="1440"/>
+        </w:tabs>
+        <w:ind w:left="1440" w:hanging="360"/>
+      </w:pPr>
+      <w:rPr>
+        <w:rFonts w:ascii="Courier New" w:hAnsi="Courier New" w:hint="default"/>
+        <w:sz w:val="20"/>
+      </w:rPr>
+    </w:lvl>
+    <w:lvl w:ilvl="2" w:tentative="1">
+      <w:start w:val="1"/>
+      <w:numFmt w:val="bullet"/>
+      <w:lvlText w:val=""/>
+      <w:lvlJc w:val="left"/>
+      <w:pPr>
+        <w:tabs>
+          <w:tab w:val="num" w:pos="2160"/>
+        </w:tabs>
+        <w:ind w:left="2160" w:hanging="360"/>
+      </w:pPr>
+      <w:rPr>
+        <w:rFonts w:ascii="Wingdings" w:hAnsi="Wingdings" w:hint="default"/>
+        <w:sz w:val="20"/>
+      </w:rPr>
+    </w:lvl>
+    <w:lvl w:ilvl="3" w:tentative="1">
+      <w:start w:val="1"/>
+      <w:numFmt w:val="bullet"/>
+      <w:lvlText w:val=""/>
+      <w:lvlJc w:val="left"/>
+      <w:pPr>
+        <w:tabs>
+          <w:tab w:val="num" w:pos="2880"/>
+        </w:tabs>
+        <w:ind w:left="2880" w:hanging="360"/>
+      </w:pPr>
+      <w:rPr>
+        <w:rFonts w:ascii="Wingdings" w:hAnsi="Wingdings" w:hint="default"/>
+        <w:sz w:val="20"/>
+      </w:rPr>
+    </w:lvl>
+    <w:lvl w:ilvl="4" w:tentative="1">
+      <w:start w:val="1"/>
+      <w:numFmt w:val="bullet"/>
+      <w:lvlText w:val=""/>
+      <w:lvlJc w:val="left"/>
+      <w:pPr>
+        <w:tabs>
+          <w:tab w:val="num" w:pos="3600"/>
+        </w:tabs>
+        <w:ind w:left="3600" w:hanging="360"/>
+      </w:pPr>
+      <w:rPr>
+        <w:rFonts w:ascii="Wingdings" w:hAnsi="Wingdings" w:hint="default"/>
+        <w:sz w:val="20"/>
+      </w:rPr>
+    </w:lvl>
+    <w:lvl w:ilvl="5" w:tentative="1">
+      <w:start w:val="1"/>
+      <w:numFmt w:val="bullet"/>
+      <w:lvlText w:val=""/>
+      <w:lvlJc w:val="left"/>
+      <w:pPr>
+        <w:tabs>
+          <w:tab w:val="num" w:pos="4320"/>
+        </w:tabs>
+        <w:ind w:left="4320" w:hanging="360"/>
+      </w:pPr>
+      <w:rPr>
+        <w:rFonts w:ascii="Wingdings" w:hAnsi="Wingdings" w:hint="default"/>
+        <w:sz w:val="20"/>
+      </w:rPr>
+    </w:lvl>
+    <w:lvl w:ilvl="6" w:tentative="1">
+      <w:start w:val="1"/>
+      <w:numFmt w:val="bullet"/>
+      <w:lvlText w:val=""/>
+      <w:lvlJc w:val="left"/>
+      <w:pPr>
+        <w:tabs>
+          <w:tab w:val="num" w:pos="5040"/>
+        </w:tabs>
+        <w:ind w:left="5040" w:hanging="360"/>
+      </w:pPr>
+      <w:rPr>
+        <w:rFonts w:ascii="Wingdings" w:hAnsi="Wingdings" w:hint="default"/>
+        <w:sz w:val="20"/>
+      </w:rPr>
+    </w:lvl>
+    <w:lvl w:ilvl="7" w:tentative="1">
+      <w:start w:val="1"/>
+      <w:numFmt w:val="bullet"/>
+      <w:lvlText w:val=""/>
+      <w:lvlJc w:val="left"/>
+      <w:pPr>
+        <w:tabs>
+          <w:tab w:val="num" w:pos="5760"/>
+        </w:tabs>
+        <w:ind w:left="5760" w:hanging="360"/>
+      </w:pPr>
+      <w:rPr>
+        <w:rFonts w:ascii="Wingdings" w:hAnsi="Wingdings" w:hint="default"/>
+        <w:sz w:val="20"/>
+      </w:rPr>
+    </w:lvl>
+    <w:lvl w:ilvl="8" w:tentative="1">
+      <w:start w:val="1"/>
+      <w:numFmt w:val="bullet"/>
+      <w:lvlText w:val=""/>
+      <w:lvlJc w:val="left"/>
+      <w:pPr>
+        <w:tabs>
+          <w:tab w:val="num" w:pos="6480"/>
+        </w:tabs>
+        <w:ind w:left="6480" w:hanging="360"/>
+      </w:pPr>
+      <w:rPr>
+        <w:rFonts w:ascii="Wingdings" w:hAnsi="Wingdings" w:hint="default"/>
+        <w:sz w:val="20"/>
+      </w:rPr>
+    </w:lvl>
+  </w:abstractNum>
+  <w:abstractNum w:abstractNumId="14" w15:restartNumberingAfterBreak="0">
     <w:nsid w:val="6AD125CF"/>
     <w:multiLevelType w:val="multilevel"/>
     <w:tmpl w:val="54F23BF4"/>
@@ -4904,7 +6702,7 @@
       </w:rPr>
     </w:lvl>
   </w:abstractNum>
-  <w:abstractNum w:abstractNumId="14" w15:restartNumberingAfterBreak="0">
+  <w:abstractNum w:abstractNumId="15" w15:restartNumberingAfterBreak="0">
     <w:nsid w:val="7FCB7611"/>
     <w:multiLevelType w:val="hybridMultilevel"/>
     <w:tmpl w:val="607AA11E"/>
@@ -5057,9 +6855,12 @@
     <w:abstractNumId w:val="12"/>
   </w:num>
   <w:num w:numId="14" w16cid:durableId="591016188">
+    <w:abstractNumId w:val="15"/>
+  </w:num>
+  <w:num w:numId="15" w16cid:durableId="751853308">
     <w:abstractNumId w:val="14"/>
   </w:num>
-  <w:num w:numId="15" w16cid:durableId="751853308">
+  <w:num w:numId="16" w16cid:durableId="52628851">
     <w:abstractNumId w:val="13"/>
   </w:num>
 </w:numbering>
@@ -5545,6 +7346,29 @@
       <w:contextualSpacing/>
     </w:pPr>
   </w:style>
+  <w:style w:type="character" w:styleId="Hyperlink">
+    <w:name w:val="Hyperlink"/>
+    <w:basedOn w:val="Absatz-Standardschriftart"/>
+    <w:uiPriority w:val="99"/>
+    <w:unhideWhenUsed/>
+    <w:rsid w:val="00BD629C"/>
+    <w:rPr>
+      <w:color w:val="0563C1" w:themeColor="hyperlink"/>
+      <w:u w:val="single"/>
+    </w:rPr>
+  </w:style>
+  <w:style w:type="character" w:styleId="NichtaufgelsteErwhnung">
+    <w:name w:val="Unresolved Mention"/>
+    <w:basedOn w:val="Absatz-Standardschriftart"/>
+    <w:uiPriority w:val="99"/>
+    <w:semiHidden/>
+    <w:unhideWhenUsed/>
+    <w:rsid w:val="00BD629C"/>
+    <w:rPr>
+      <w:color w:val="605E5C"/>
+      <w:shd w:val="clear" w:color="auto" w:fill="E1DFDD"/>
+    </w:rPr>
+  </w:style>
 </w:styles>
 </file>
 

</xml_diff>